<commit_message>
fin du compte rendu
</commit_message>
<xml_diff>
--- a/TP3 - Interpolation polynomiale/Interpolation.docx
+++ b/TP3 - Interpolation polynomiale/Interpolation.docx
@@ -266,15 +266,7 @@
           <w:sz w:val="28"/>
           <w:szCs w:val="28"/>
         </w:rPr>
-        <w:t xml:space="preserve">Soit </w:t>
-      </w:r>
-      <w:proofErr w:type="spellStart"/>
-      <w:r>
-        <w:rPr>
-          <w:sz w:val="28"/>
-          <w:szCs w:val="28"/>
-        </w:rPr>
-        <w:t>P</w:t>
+        <w:t>Soit P</w:t>
       </w:r>
       <w:r>
         <w:rPr>
@@ -282,31 +274,74 @@
           <w:szCs w:val="28"/>
           <w:vertAlign w:val="subscript"/>
         </w:rPr>
+        <w:t xml:space="preserve">n&lt;N </w:t>
+      </w:r>
+      <w:r>
+        <w:rPr>
+          <w:sz w:val="28"/>
+          <w:szCs w:val="28"/>
+        </w:rPr>
+        <w:t>(x) = a</w:t>
+      </w:r>
+      <w:r>
+        <w:rPr>
+          <w:sz w:val="28"/>
+          <w:szCs w:val="28"/>
+          <w:vertAlign w:val="subscript"/>
+        </w:rPr>
         <w:t>n</w:t>
       </w:r>
-      <w:proofErr w:type="spellEnd"/>
+      <w:r>
+        <w:rPr>
+          <w:sz w:val="28"/>
+          <w:szCs w:val="28"/>
+        </w:rPr>
+        <w:t>x</w:t>
+      </w:r>
+      <w:r>
+        <w:rPr>
+          <w:sz w:val="28"/>
+          <w:szCs w:val="28"/>
+          <w:vertAlign w:val="superscript"/>
+        </w:rPr>
+        <w:t>n</w:t>
+      </w:r>
+      <w:r>
+        <w:rPr>
+          <w:sz w:val="28"/>
+          <w:szCs w:val="28"/>
+        </w:rPr>
+        <w:t xml:space="preserve"> + a</w:t>
+      </w:r>
       <w:r>
         <w:rPr>
           <w:sz w:val="28"/>
           <w:szCs w:val="28"/>
           <w:vertAlign w:val="subscript"/>
         </w:rPr>
-        <w:t xml:space="preserve">&lt;N </w:t>
-      </w:r>
-      <w:r>
-        <w:rPr>
-          <w:sz w:val="28"/>
-          <w:szCs w:val="28"/>
-        </w:rPr>
-        <w:t xml:space="preserve">(x) = </w:t>
-      </w:r>
-      <w:proofErr w:type="spellStart"/>
-      <w:r>
-        <w:rPr>
-          <w:sz w:val="28"/>
-          <w:szCs w:val="28"/>
-        </w:rPr>
-        <w:t>a</w:t>
+        <w:t>n-1</w:t>
+      </w:r>
+      <w:r>
+        <w:rPr>
+          <w:sz w:val="28"/>
+          <w:szCs w:val="28"/>
+        </w:rPr>
+        <w:t>x</w:t>
+      </w:r>
+      <w:r>
+        <w:rPr>
+          <w:sz w:val="28"/>
+          <w:szCs w:val="28"/>
+          <w:vertAlign w:val="superscript"/>
+        </w:rPr>
+        <w:t>n-1</w:t>
+      </w:r>
+      <w:r>
+        <w:rPr>
+          <w:sz w:val="28"/>
+          <w:szCs w:val="28"/>
+        </w:rPr>
+        <w:t xml:space="preserve"> + … + a</w:t>
       </w:r>
       <w:r>
         <w:rPr>
@@ -314,30 +349,14 @@
           <w:szCs w:val="28"/>
           <w:vertAlign w:val="subscript"/>
         </w:rPr>
-        <w:t>n</w:t>
-      </w:r>
-      <w:r>
-        <w:rPr>
-          <w:sz w:val="28"/>
-          <w:szCs w:val="28"/>
-        </w:rPr>
-        <w:t>x</w:t>
-      </w:r>
-      <w:r>
-        <w:rPr>
-          <w:sz w:val="28"/>
-          <w:szCs w:val="28"/>
-          <w:vertAlign w:val="superscript"/>
-        </w:rPr>
-        <w:t>n</w:t>
-      </w:r>
-      <w:proofErr w:type="spellEnd"/>
-      <w:r>
-        <w:rPr>
-          <w:sz w:val="28"/>
-          <w:szCs w:val="28"/>
-        </w:rPr>
-        <w:t xml:space="preserve"> + a</w:t>
+        <w:t>1</w:t>
+      </w:r>
+      <w:r>
+        <w:rPr>
+          <w:sz w:val="28"/>
+          <w:szCs w:val="28"/>
+        </w:rPr>
+        <w:t>x + a</w:t>
       </w:r>
       <w:r>
         <w:rPr>
@@ -345,29 +364,14 @@
           <w:szCs w:val="28"/>
           <w:vertAlign w:val="subscript"/>
         </w:rPr>
-        <w:t>n-1</w:t>
-      </w:r>
-      <w:r>
-        <w:rPr>
-          <w:sz w:val="28"/>
-          <w:szCs w:val="28"/>
-        </w:rPr>
-        <w:t>x</w:t>
-      </w:r>
-      <w:r>
-        <w:rPr>
-          <w:sz w:val="28"/>
-          <w:szCs w:val="28"/>
-          <w:vertAlign w:val="superscript"/>
-        </w:rPr>
-        <w:t>n-1</w:t>
-      </w:r>
-      <w:r>
-        <w:rPr>
-          <w:sz w:val="28"/>
-          <w:szCs w:val="28"/>
-        </w:rPr>
-        <w:t xml:space="preserve"> + … + a</w:t>
+        <w:t>o</w:t>
+      </w:r>
+      <w:r>
+        <w:rPr>
+          <w:sz w:val="28"/>
+          <w:szCs w:val="28"/>
+        </w:rPr>
+        <w:t xml:space="preserve"> un polynôme avec 1&lt;i&lt;N. On sait que le point (x</w:t>
       </w:r>
       <w:r>
         <w:rPr>
@@ -375,14 +379,14 @@
           <w:szCs w:val="28"/>
           <w:vertAlign w:val="subscript"/>
         </w:rPr>
-        <w:t>1</w:t>
-      </w:r>
-      <w:r>
-        <w:rPr>
-          <w:sz w:val="28"/>
-          <w:szCs w:val="28"/>
-        </w:rPr>
-        <w:t>x + a</w:t>
+        <w:t>i</w:t>
+      </w:r>
+      <w:r>
+        <w:rPr>
+          <w:sz w:val="28"/>
+          <w:szCs w:val="28"/>
+        </w:rPr>
+        <w:t>,y</w:t>
       </w:r>
       <w:r>
         <w:rPr>
@@ -390,23 +394,14 @@
           <w:szCs w:val="28"/>
           <w:vertAlign w:val="subscript"/>
         </w:rPr>
-        <w:t>o</w:t>
-      </w:r>
-      <w:r>
-        <w:rPr>
-          <w:sz w:val="28"/>
-          <w:szCs w:val="28"/>
-        </w:rPr>
-        <w:t xml:space="preserve"> un polynôme avec 1&lt;i&lt;N. On sait que le point (</w:t>
-      </w:r>
-      <w:proofErr w:type="spellStart"/>
-      <w:proofErr w:type="gramStart"/>
-      <w:r>
-        <w:rPr>
-          <w:sz w:val="28"/>
-          <w:szCs w:val="28"/>
-        </w:rPr>
-        <w:t>x</w:t>
+        <w:t>i</w:t>
+      </w:r>
+      <w:r>
+        <w:rPr>
+          <w:sz w:val="28"/>
+          <w:szCs w:val="28"/>
+        </w:rPr>
+        <w:t>) vérifie P</w:t>
       </w:r>
       <w:r>
         <w:rPr>
@@ -414,56 +409,7 @@
           <w:szCs w:val="28"/>
           <w:vertAlign w:val="subscript"/>
         </w:rPr>
-        <w:t>i</w:t>
-      </w:r>
-      <w:r>
-        <w:rPr>
-          <w:sz w:val="28"/>
-          <w:szCs w:val="28"/>
-        </w:rPr>
-        <w:t>,y</w:t>
-      </w:r>
-      <w:r>
-        <w:rPr>
-          <w:sz w:val="28"/>
-          <w:szCs w:val="28"/>
-          <w:vertAlign w:val="subscript"/>
-        </w:rPr>
-        <w:t>i</w:t>
-      </w:r>
-      <w:proofErr w:type="spellEnd"/>
-      <w:proofErr w:type="gramEnd"/>
-      <w:r>
-        <w:rPr>
-          <w:sz w:val="28"/>
-          <w:szCs w:val="28"/>
-        </w:rPr>
-        <w:t xml:space="preserve">) vérifie </w:t>
-      </w:r>
-      <w:proofErr w:type="spellStart"/>
-      <w:r>
-        <w:rPr>
-          <w:sz w:val="28"/>
-          <w:szCs w:val="28"/>
-        </w:rPr>
-        <w:t>P</w:t>
-      </w:r>
-      <w:r>
-        <w:rPr>
-          <w:sz w:val="28"/>
-          <w:szCs w:val="28"/>
-          <w:vertAlign w:val="subscript"/>
-        </w:rPr>
-        <w:t>n</w:t>
-      </w:r>
-      <w:proofErr w:type="spellEnd"/>
-      <w:r>
-        <w:rPr>
-          <w:sz w:val="28"/>
-          <w:szCs w:val="28"/>
-          <w:vertAlign w:val="subscript"/>
-        </w:rPr>
-        <w:t>&lt;N</w:t>
+        <w:t>n&lt;N</w:t>
       </w:r>
       <w:r>
         <w:rPr>
@@ -682,15 +628,7 @@
           <w:sz w:val="28"/>
           <w:szCs w:val="28"/>
         </w:rPr>
-        <w:t>On peut remarquer que li(</w:t>
-      </w:r>
-      <w:proofErr w:type="spellStart"/>
-      <w:r>
-        <w:rPr>
-          <w:sz w:val="28"/>
-          <w:szCs w:val="28"/>
-        </w:rPr>
-        <w:t>x</w:t>
+        <w:t>On peut remarquer que li(x</w:t>
       </w:r>
       <w:r>
         <w:rPr>
@@ -700,7 +638,6 @@
         </w:rPr>
         <w:t>j</w:t>
       </w:r>
-      <w:proofErr w:type="spellEnd"/>
       <w:r>
         <w:rPr>
           <w:sz w:val="28"/>
@@ -851,15 +788,7 @@
           <w:szCs w:val="28"/>
         </w:rPr>
         <w:lastRenderedPageBreak/>
-        <w:t xml:space="preserve">On recherche les coefficients </w:t>
-      </w:r>
-      <w:proofErr w:type="gramStart"/>
-      <w:r>
-        <w:rPr>
-          <w:sz w:val="28"/>
-          <w:szCs w:val="28"/>
-        </w:rPr>
-        <w:t>b</w:t>
+        <w:t>On recherche les coefficients b</w:t>
       </w:r>
       <w:r>
         <w:rPr>
@@ -876,7 +805,6 @@
         </w:rPr>
         <w:t>,b</w:t>
       </w:r>
-      <w:proofErr w:type="gramEnd"/>
       <w:r>
         <w:rPr>
           <w:sz w:val="28"/>
@@ -890,23 +818,7 @@
           <w:sz w:val="28"/>
           <w:szCs w:val="28"/>
         </w:rPr>
-        <w:t xml:space="preserve">,.. </w:t>
-      </w:r>
-      <w:proofErr w:type="gramStart"/>
-      <w:r>
-        <w:rPr>
-          <w:sz w:val="28"/>
-          <w:szCs w:val="28"/>
-        </w:rPr>
-        <w:t>tels</w:t>
-      </w:r>
-      <w:proofErr w:type="gramEnd"/>
-      <w:r>
-        <w:rPr>
-          <w:sz w:val="28"/>
-          <w:szCs w:val="28"/>
-        </w:rPr>
-        <w:t xml:space="preserve"> que P</w:t>
+        <w:t>,.. tels que P</w:t>
       </w:r>
       <w:r>
         <w:rPr>
@@ -1067,16 +979,7 @@
           <w:sz w:val="28"/>
           <w:szCs w:val="28"/>
         </w:rPr>
-        <w:t>On peut remarquer que la matrice du système est triangulaire inférieure et qu'il peut être résolu par substitution connaissant les N points (</w:t>
-      </w:r>
-      <w:proofErr w:type="spellStart"/>
-      <w:proofErr w:type="gramStart"/>
-      <w:r>
-        <w:rPr>
-          <w:sz w:val="28"/>
-          <w:szCs w:val="28"/>
-        </w:rPr>
-        <w:t>x</w:t>
+        <w:t>On peut remarquer que la matrice du système est triangulaire inférieure et qu'il peut être résolu par substitution connaissant les N points (x</w:t>
       </w:r>
       <w:r>
         <w:rPr>
@@ -1101,8 +1004,6 @@
         </w:rPr>
         <w:t>i</w:t>
       </w:r>
-      <w:proofErr w:type="spellEnd"/>
-      <w:proofErr w:type="gramEnd"/>
       <w:r>
         <w:rPr>
           <w:sz w:val="28"/>
@@ -1139,21 +1040,12 @@
         </w:rPr>
         <w:t xml:space="preserve">On utilise la définition de la différence divisée à l’ordre </w:t>
       </w:r>
-      <w:proofErr w:type="gramStart"/>
-      <w:r>
-        <w:rPr>
-          <w:sz w:val="28"/>
-          <w:szCs w:val="28"/>
-        </w:rPr>
-        <w:t>1,2,…</w:t>
-      </w:r>
-      <w:proofErr w:type="gramEnd"/>
-      <w:r>
-        <w:rPr>
-          <w:sz w:val="28"/>
-          <w:szCs w:val="28"/>
-        </w:rPr>
-        <w:t>,</w:t>
+      <w:r>
+        <w:rPr>
+          <w:sz w:val="28"/>
+          <w:szCs w:val="28"/>
+        </w:rPr>
+        <w:t>1,2,…,</w:t>
       </w:r>
       <w:r>
         <w:rPr>
@@ -1505,16 +1397,7 @@
           <w:sz w:val="28"/>
           <w:szCs w:val="28"/>
         </w:rPr>
-        <w:t>Le théorème d’unisolvance (« Etant donnés un ensemble N de points (</w:t>
-      </w:r>
-      <w:proofErr w:type="spellStart"/>
-      <w:proofErr w:type="gramStart"/>
-      <w:r>
-        <w:rPr>
-          <w:sz w:val="28"/>
-          <w:szCs w:val="28"/>
-        </w:rPr>
-        <w:t>x</w:t>
+        <w:t>Le théorème d’unisolvance (« Etant donnés un ensemble N de points (x</w:t>
       </w:r>
       <w:r>
         <w:rPr>
@@ -1539,8 +1422,6 @@
         </w:rPr>
         <w:t>i</w:t>
       </w:r>
-      <w:proofErr w:type="spellEnd"/>
-      <w:proofErr w:type="gramEnd"/>
       <w:r>
         <w:rPr>
           <w:sz w:val="28"/>
@@ -1687,7 +1568,21 @@
           <w:sz w:val="28"/>
           <w:szCs w:val="28"/>
         </w:rPr>
-        <w:t>Les includes afin d’utiliser les fonctions de la bibliothèque standard.</w:t>
+        <w:t>Les includes afin d’utiliser les fonctions de la bibliothèque standard</w:t>
+      </w:r>
+      <w:r>
+        <w:rPr>
+          <w:sz w:val="28"/>
+          <w:szCs w:val="28"/>
+        </w:rPr>
+        <w:t xml:space="preserve"> et de time.h pour les tests</w:t>
+      </w:r>
+      <w:r>
+        <w:rPr>
+          <w:sz w:val="28"/>
+          <w:szCs w:val="28"/>
+        </w:rPr>
+        <w:t>.</w:t>
       </w:r>
     </w:p>
     <w:p>
@@ -1707,7 +1602,7 @@
           <w:sz w:val="28"/>
           <w:szCs w:val="28"/>
         </w:rPr>
-        <w:t>Les prototypes qui se séparent en deux fonctions ; l’une réalisant l’interpolation grâce à la méthode de Lagrange l’autre grâce à Newton.</w:t>
+        <w:t>Une structure et un typedef qui nous servira pour comparer l’efficacité des deux méthodes</w:t>
       </w:r>
     </w:p>
     <w:p>
@@ -1727,7 +1622,28 @@
           <w:sz w:val="28"/>
           <w:szCs w:val="28"/>
         </w:rPr>
-        <w:t>La fonction main dans laquelle sont injectés nos jeux d’essais et les fonctions définies dans les prototypes.</w:t>
+        <w:t xml:space="preserve">Les prototypes </w:t>
+      </w:r>
+      <w:r>
+        <w:rPr>
+          <w:sz w:val="28"/>
+          <w:szCs w:val="28"/>
+        </w:rPr>
+        <w:t xml:space="preserve">qui sont séparés en trois catégories distinctes ; la fonction </w:t>
+      </w:r>
+      <w:r>
+        <w:rPr>
+          <w:sz w:val="28"/>
+          <w:szCs w:val="28"/>
+        </w:rPr>
+        <w:t>principale,</w:t>
+      </w:r>
+      <w:r>
+        <w:rPr>
+          <w:sz w:val="28"/>
+          <w:szCs w:val="28"/>
+        </w:rPr>
+        <w:t xml:space="preserve"> les fonctions d’interpolations (Lagrange et Newton) et des fonctions annexes nécessaires au bon fonctionnement du programme.</w:t>
       </w:r>
     </w:p>
     <w:p>
@@ -1747,6 +1663,26 @@
           <w:sz w:val="28"/>
           <w:szCs w:val="28"/>
         </w:rPr>
+        <w:t>La fonction main dans laquelle sont injectés nos jeux d’essais et les fonctions définies dans les prototypes.</w:t>
+      </w:r>
+    </w:p>
+    <w:p>
+      <w:pPr>
+        <w:pStyle w:val="Paragraphedeliste"/>
+        <w:numPr>
+          <w:ilvl w:val="0"/>
+          <w:numId w:val="3"/>
+        </w:numPr>
+        <w:rPr>
+          <w:sz w:val="28"/>
+          <w:szCs w:val="28"/>
+        </w:rPr>
+      </w:pPr>
+      <w:r>
+        <w:rPr>
+          <w:sz w:val="28"/>
+          <w:szCs w:val="28"/>
+        </w:rPr>
         <w:t>Les fonctions présentées dans les prototypes :</w:t>
       </w:r>
     </w:p>
@@ -1763,24 +1699,421 @@
           <w:szCs w:val="28"/>
         </w:rPr>
       </w:pPr>
-      <w:proofErr w:type="spellStart"/>
-      <w:proofErr w:type="gramStart"/>
       <w:r>
         <w:rPr>
           <w:i/>
           <w:sz w:val="28"/>
           <w:szCs w:val="28"/>
         </w:rPr>
+        <w:t xml:space="preserve">demarrer_methode </w:t>
+      </w:r>
+      <w:r>
+        <w:rPr>
+          <w:sz w:val="28"/>
+          <w:szCs w:val="28"/>
+        </w:rPr>
+        <w:sym w:font="Wingdings" w:char="F0E0"/>
+      </w:r>
+      <w:r>
+        <w:rPr>
+          <w:sz w:val="28"/>
+          <w:szCs w:val="28"/>
+        </w:rPr>
+        <w:t xml:space="preserve"> C’est la fonction principale de notre programme, elle permet de choisir la méthode  d’interpolation (</w:t>
+      </w:r>
+      <w:r>
+        <w:rPr>
+          <w:i/>
+          <w:sz w:val="28"/>
+          <w:szCs w:val="28"/>
+        </w:rPr>
+        <w:t>int choix</w:t>
+      </w:r>
+      <w:r>
+        <w:rPr>
+          <w:i/>
+          <w:sz w:val="28"/>
+          <w:szCs w:val="28"/>
+        </w:rPr>
+        <w:t xml:space="preserve"> </w:t>
+      </w:r>
+      <w:r>
+        <w:rPr>
+          <w:sz w:val="28"/>
+          <w:szCs w:val="28"/>
+        </w:rPr>
+        <w:t xml:space="preserve">sachant que 1 correspond </w:t>
+      </w:r>
+      <w:r>
+        <w:rPr>
+          <w:sz w:val="28"/>
+          <w:szCs w:val="28"/>
+        </w:rPr>
+        <w:t>à</w:t>
+      </w:r>
+      <w:r>
+        <w:rPr>
+          <w:sz w:val="28"/>
+          <w:szCs w:val="28"/>
+        </w:rPr>
+        <w:t xml:space="preserve"> </w:t>
+      </w:r>
+      <w:r>
+        <w:rPr>
+          <w:sz w:val="28"/>
+          <w:szCs w:val="28"/>
+        </w:rPr>
+        <w:t xml:space="preserve">Lagrange et 2 </w:t>
+      </w:r>
+      <w:r>
+        <w:rPr>
+          <w:sz w:val="28"/>
+          <w:szCs w:val="28"/>
+        </w:rPr>
+        <w:t>à</w:t>
+      </w:r>
+      <w:r>
+        <w:rPr>
+          <w:sz w:val="28"/>
+          <w:szCs w:val="28"/>
+        </w:rPr>
+        <w:t xml:space="preserve"> Newton</w:t>
+      </w:r>
+      <w:r>
+        <w:rPr>
+          <w:sz w:val="28"/>
+          <w:szCs w:val="28"/>
+        </w:rPr>
+        <w:t>)</w:t>
+      </w:r>
+      <w:r>
+        <w:rPr>
+          <w:sz w:val="28"/>
+          <w:szCs w:val="28"/>
+        </w:rPr>
+        <w:t>.</w:t>
+      </w:r>
+      <w:r>
+        <w:rPr>
+          <w:sz w:val="28"/>
+          <w:szCs w:val="28"/>
+        </w:rPr>
+        <w:t xml:space="preserve"> </w:t>
+      </w:r>
+      <w:r>
+        <w:rPr>
+          <w:sz w:val="28"/>
+          <w:szCs w:val="28"/>
+        </w:rPr>
+        <w:t xml:space="preserve">Les variables </w:t>
+      </w:r>
+      <w:r>
+        <w:rPr>
+          <w:i/>
+          <w:sz w:val="28"/>
+          <w:szCs w:val="28"/>
+        </w:rPr>
+        <w:t>double borne_inf</w:t>
+      </w:r>
+      <w:r>
+        <w:rPr>
+          <w:sz w:val="28"/>
+          <w:szCs w:val="28"/>
+        </w:rPr>
+        <w:t xml:space="preserve"> (borne minimale sur l’axe des abscisse) et </w:t>
+      </w:r>
+      <w:r>
+        <w:rPr>
+          <w:i/>
+          <w:sz w:val="28"/>
+          <w:szCs w:val="28"/>
+        </w:rPr>
+        <w:t>double borne_</w:t>
+      </w:r>
+      <w:r>
+        <w:rPr>
+          <w:sz w:val="28"/>
+          <w:szCs w:val="28"/>
+        </w:rPr>
+        <w:t>sup</w:t>
+      </w:r>
+      <w:r>
+        <w:rPr>
+          <w:sz w:val="28"/>
+          <w:szCs w:val="28"/>
+        </w:rPr>
+        <w:t xml:space="preserve">  (</w:t>
+      </w:r>
+      <w:r>
+        <w:rPr>
+          <w:sz w:val="28"/>
+          <w:szCs w:val="28"/>
+        </w:rPr>
+        <w:t xml:space="preserve">borne </w:t>
+      </w:r>
+      <w:r>
+        <w:rPr>
+          <w:sz w:val="28"/>
+          <w:szCs w:val="28"/>
+        </w:rPr>
+        <w:t xml:space="preserve">maximale </w:t>
+      </w:r>
+      <w:r>
+        <w:rPr>
+          <w:sz w:val="28"/>
+          <w:szCs w:val="28"/>
+        </w:rPr>
+        <w:t>sur l’axe des abscisse)</w:t>
+      </w:r>
+      <w:r>
+        <w:rPr>
+          <w:sz w:val="28"/>
+          <w:szCs w:val="28"/>
+        </w:rPr>
+        <w:t xml:space="preserve"> servant à représenter graphiquement le polynôme obtenue</w:t>
+      </w:r>
+      <w:r>
+        <w:rPr>
+          <w:i/>
+          <w:sz w:val="28"/>
+          <w:szCs w:val="28"/>
+        </w:rPr>
+        <w:t>.</w:t>
+      </w:r>
+    </w:p>
+    <w:p>
+      <w:pPr>
+        <w:pStyle w:val="Paragraphedeliste"/>
+        <w:numPr>
+          <w:ilvl w:val="1"/>
+          <w:numId w:val="3"/>
+        </w:numPr>
+        <w:rPr>
+          <w:i/>
+          <w:sz w:val="28"/>
+          <w:szCs w:val="28"/>
+        </w:rPr>
+      </w:pPr>
+      <w:r>
+        <w:rPr>
+          <w:i/>
+          <w:sz w:val="28"/>
+          <w:szCs w:val="28"/>
+        </w:rPr>
+        <w:t xml:space="preserve">lagrange </w:t>
+      </w:r>
+      <w:r>
+        <w:rPr>
+          <w:sz w:val="28"/>
+          <w:szCs w:val="28"/>
+        </w:rPr>
+        <w:sym w:font="Wingdings" w:char="F0E0"/>
+      </w:r>
+      <w:r>
+        <w:rPr>
+          <w:sz w:val="28"/>
+          <w:szCs w:val="28"/>
+        </w:rPr>
+        <w:t xml:space="preserve"> </w:t>
+      </w:r>
+      <w:r>
+        <w:rPr>
+          <w:sz w:val="28"/>
+          <w:szCs w:val="28"/>
+        </w:rPr>
+        <w:t>C</w:t>
+      </w:r>
+      <w:r>
+        <w:rPr>
+          <w:sz w:val="28"/>
+          <w:szCs w:val="28"/>
+        </w:rPr>
+        <w:t>ette fonctio</w:t>
+      </w:r>
+      <w:r>
+        <w:rPr>
+          <w:sz w:val="28"/>
+          <w:szCs w:val="28"/>
+        </w:rPr>
+        <w:t>n réalisent l’interpolation de Lagrange ; elle prend en paramètre (x</w:t>
+      </w:r>
+      <w:r>
+        <w:rPr>
+          <w:sz w:val="28"/>
+          <w:szCs w:val="28"/>
+          <w:vertAlign w:val="subscript"/>
+        </w:rPr>
+        <w:t>i</w:t>
+      </w:r>
+      <w:r>
+        <w:rPr>
+          <w:sz w:val="28"/>
+          <w:szCs w:val="28"/>
+        </w:rPr>
+        <w:t>,y</w:t>
+      </w:r>
+      <w:r>
+        <w:rPr>
+          <w:sz w:val="28"/>
+          <w:szCs w:val="28"/>
+          <w:vertAlign w:val="subscript"/>
+        </w:rPr>
+        <w:t>i</w:t>
+      </w:r>
+      <w:r>
+        <w:rPr>
+          <w:sz w:val="28"/>
+          <w:szCs w:val="28"/>
+        </w:rPr>
+        <w:t xml:space="preserve">) respectivement </w:t>
+      </w:r>
+      <w:r>
+        <w:rPr>
+          <w:i/>
+          <w:sz w:val="28"/>
+          <w:szCs w:val="28"/>
+        </w:rPr>
+        <w:t>double *x</w:t>
+      </w:r>
+      <w:r>
+        <w:rPr>
+          <w:sz w:val="28"/>
+          <w:szCs w:val="28"/>
+        </w:rPr>
+        <w:t xml:space="preserve"> et </w:t>
+      </w:r>
+      <w:r>
+        <w:rPr>
+          <w:sz w:val="28"/>
+          <w:szCs w:val="28"/>
+        </w:rPr>
+        <w:t xml:space="preserve"> </w:t>
+      </w:r>
+      <w:r>
+        <w:rPr>
+          <w:i/>
+          <w:sz w:val="28"/>
+          <w:szCs w:val="28"/>
+        </w:rPr>
+        <w:t>double *y</w:t>
+      </w:r>
+      <w:r>
+        <w:rPr>
+          <w:sz w:val="28"/>
+          <w:szCs w:val="28"/>
+        </w:rPr>
+        <w:t xml:space="preserve"> puis le nombre de point (</w:t>
+      </w:r>
+      <w:r>
+        <w:rPr>
+          <w:i/>
+          <w:sz w:val="28"/>
+          <w:szCs w:val="28"/>
+        </w:rPr>
+        <w:t>int n</w:t>
+      </w:r>
+      <w:r>
+        <w:rPr>
+          <w:sz w:val="28"/>
+          <w:szCs w:val="28"/>
+        </w:rPr>
+        <w:t>) et pour finir le point que l’on souhaite déterminer (</w:t>
+      </w:r>
+      <w:r>
+        <w:rPr>
+          <w:i/>
+          <w:sz w:val="28"/>
+          <w:szCs w:val="28"/>
+        </w:rPr>
+        <w:t>double a</w:t>
+      </w:r>
+      <w:r>
+        <w:rPr>
+          <w:sz w:val="28"/>
+          <w:szCs w:val="28"/>
+        </w:rPr>
+        <w:t>).</w:t>
+      </w:r>
+    </w:p>
+    <w:p>
+      <w:pPr>
+        <w:pStyle w:val="Paragraphedeliste"/>
+        <w:numPr>
+          <w:ilvl w:val="1"/>
+          <w:numId w:val="3"/>
+        </w:numPr>
+        <w:rPr>
+          <w:i/>
+          <w:sz w:val="28"/>
+          <w:szCs w:val="28"/>
+        </w:rPr>
+      </w:pPr>
+      <w:r>
+        <w:rPr>
+          <w:i/>
+          <w:sz w:val="28"/>
+          <w:szCs w:val="28"/>
+        </w:rPr>
+        <w:t xml:space="preserve">newton </w:t>
+      </w:r>
+      <w:r>
+        <w:rPr>
+          <w:sz w:val="28"/>
+          <w:szCs w:val="28"/>
+        </w:rPr>
+        <w:sym w:font="Wingdings" w:char="F0E0"/>
+      </w:r>
+      <w:r>
+        <w:rPr>
+          <w:sz w:val="28"/>
+          <w:szCs w:val="28"/>
+        </w:rPr>
+        <w:t xml:space="preserve"> Même fonctionnement que la fonction </w:t>
+      </w:r>
+      <w:r>
+        <w:rPr>
+          <w:i/>
+          <w:sz w:val="28"/>
+          <w:szCs w:val="28"/>
+        </w:rPr>
         <w:t>lagrange</w:t>
       </w:r>
-      <w:proofErr w:type="spellEnd"/>
-      <w:proofErr w:type="gramEnd"/>
       <w:r>
         <w:rPr>
           <w:i/>
           <w:sz w:val="28"/>
           <w:szCs w:val="28"/>
         </w:rPr>
+        <w:t>.</w:t>
+      </w:r>
+    </w:p>
+    <w:p>
+      <w:pPr>
+        <w:pStyle w:val="Paragraphedeliste"/>
+        <w:numPr>
+          <w:ilvl w:val="1"/>
+          <w:numId w:val="3"/>
+        </w:numPr>
+        <w:rPr>
+          <w:i/>
+          <w:sz w:val="28"/>
+          <w:szCs w:val="28"/>
+        </w:rPr>
+      </w:pPr>
+      <w:r>
+        <w:rPr>
+          <w:i/>
+          <w:sz w:val="28"/>
+          <w:szCs w:val="28"/>
+        </w:rPr>
+        <w:t>calcule_differences_divisees</w:t>
+      </w:r>
+      <w:r>
+        <w:rPr>
+          <w:i/>
+          <w:sz w:val="28"/>
+          <w:szCs w:val="28"/>
+        </w:rPr>
         <w:t xml:space="preserve"> </w:t>
       </w:r>
       <w:r>
@@ -1795,22 +2128,181 @@
           <w:sz w:val="28"/>
           <w:szCs w:val="28"/>
         </w:rPr>
-        <w:t xml:space="preserve"> cette fonctio</w:t>
-      </w:r>
-      <w:r>
-        <w:rPr>
-          <w:sz w:val="28"/>
-          <w:szCs w:val="28"/>
-        </w:rPr>
-        <w:t>n réalisent l’interpolation de Lagrange ; elle prend en paramètre (</w:t>
-      </w:r>
-      <w:proofErr w:type="spellStart"/>
-      <w:r>
-        <w:rPr>
-          <w:sz w:val="28"/>
-          <w:szCs w:val="28"/>
-        </w:rPr>
-        <w:t>x</w:t>
+        <w:t xml:space="preserve"> Renvoi le tableau contenant toutes les différences divisées afin de faciliter les calculs.</w:t>
+      </w:r>
+    </w:p>
+    <w:p>
+      <w:pPr>
+        <w:pStyle w:val="Paragraphedeliste"/>
+        <w:numPr>
+          <w:ilvl w:val="1"/>
+          <w:numId w:val="3"/>
+        </w:numPr>
+        <w:rPr>
+          <w:i/>
+          <w:sz w:val="28"/>
+          <w:szCs w:val="28"/>
+        </w:rPr>
+      </w:pPr>
+      <w:r>
+        <w:rPr>
+          <w:i/>
+          <w:sz w:val="28"/>
+          <w:szCs w:val="28"/>
+        </w:rPr>
+        <w:lastRenderedPageBreak/>
+        <w:t>afficher_differences_divisees</w:t>
+      </w:r>
+      <w:r>
+        <w:rPr>
+          <w:i/>
+          <w:sz w:val="28"/>
+          <w:szCs w:val="28"/>
+        </w:rPr>
+        <w:t xml:space="preserve"> </w:t>
+      </w:r>
+      <w:r>
+        <w:rPr>
+          <w:sz w:val="28"/>
+          <w:szCs w:val="28"/>
+        </w:rPr>
+        <w:sym w:font="Wingdings" w:char="F0E0"/>
+      </w:r>
+      <w:r>
+        <w:rPr>
+          <w:sz w:val="28"/>
+          <w:szCs w:val="28"/>
+        </w:rPr>
+        <w:t xml:space="preserve"> Affiche le tableau des </w:t>
+      </w:r>
+      <w:r>
+        <w:rPr>
+          <w:sz w:val="28"/>
+          <w:szCs w:val="28"/>
+        </w:rPr>
+        <w:t>différence</w:t>
+      </w:r>
+      <w:r>
+        <w:rPr>
+          <w:sz w:val="28"/>
+          <w:szCs w:val="28"/>
+        </w:rPr>
+        <w:t xml:space="preserve"> divisées</w:t>
+      </w:r>
+      <w:r>
+        <w:rPr>
+          <w:sz w:val="28"/>
+          <w:szCs w:val="28"/>
+        </w:rPr>
+        <w:t xml:space="preserve">. (Le </w:t>
+      </w:r>
+      <w:r>
+        <w:rPr>
+          <w:sz w:val="28"/>
+          <w:szCs w:val="28"/>
+        </w:rPr>
+        <w:t>.3f</w:t>
+      </w:r>
+      <w:r>
+        <w:rPr>
+          <w:sz w:val="28"/>
+          <w:szCs w:val="28"/>
+        </w:rPr>
+        <w:t xml:space="preserve"> représente la précision fournit dans le tableau). </w:t>
+      </w:r>
+    </w:p>
+    <w:p>
+      <w:pPr>
+        <w:pStyle w:val="Paragraphedeliste"/>
+        <w:numPr>
+          <w:ilvl w:val="1"/>
+          <w:numId w:val="3"/>
+        </w:numPr>
+        <w:rPr>
+          <w:i/>
+          <w:sz w:val="28"/>
+          <w:szCs w:val="28"/>
+        </w:rPr>
+      </w:pPr>
+      <w:r>
+        <w:rPr>
+          <w:i/>
+          <w:sz w:val="28"/>
+          <w:szCs w:val="28"/>
+        </w:rPr>
+        <w:t>liberer_differences_divisees</w:t>
+      </w:r>
+      <w:r>
+        <w:rPr>
+          <w:i/>
+          <w:sz w:val="28"/>
+          <w:szCs w:val="28"/>
+        </w:rPr>
+        <w:t xml:space="preserve"> </w:t>
+      </w:r>
+      <w:r>
+        <w:rPr>
+          <w:sz w:val="28"/>
+          <w:szCs w:val="28"/>
+        </w:rPr>
+        <w:sym w:font="Wingdings" w:char="F0E0"/>
+      </w:r>
+      <w:r>
+        <w:rPr>
+          <w:sz w:val="28"/>
+          <w:szCs w:val="28"/>
+        </w:rPr>
+        <w:t xml:space="preserve"> Libération de la mémoire allouée par le tableau des différences divisées.</w:t>
+      </w:r>
+    </w:p>
+    <w:p>
+      <w:pPr>
+        <w:pStyle w:val="Paragraphedeliste"/>
+        <w:numPr>
+          <w:ilvl w:val="1"/>
+          <w:numId w:val="3"/>
+        </w:numPr>
+        <w:rPr>
+          <w:sz w:val="28"/>
+          <w:szCs w:val="28"/>
+        </w:rPr>
+      </w:pPr>
+      <w:r>
+        <w:rPr>
+          <w:i/>
+          <w:sz w:val="28"/>
+          <w:szCs w:val="28"/>
+        </w:rPr>
+        <w:t>generer_tab_a</w:t>
+      </w:r>
+      <w:r>
+        <w:rPr>
+          <w:i/>
+          <w:sz w:val="28"/>
+          <w:szCs w:val="28"/>
+        </w:rPr>
+        <w:t xml:space="preserve"> </w:t>
+      </w:r>
+      <w:r>
+        <w:rPr>
+          <w:sz w:val="28"/>
+          <w:szCs w:val="28"/>
+        </w:rPr>
+        <w:sym w:font="Wingdings" w:char="F0E0"/>
+      </w:r>
+      <w:r>
+        <w:rPr>
+          <w:sz w:val="28"/>
+          <w:szCs w:val="28"/>
+        </w:rPr>
+        <w:t xml:space="preserve"> Renvoi le tableau des </w:t>
+      </w:r>
+      <w:r>
+        <w:rPr>
+          <w:sz w:val="28"/>
+          <w:szCs w:val="28"/>
+        </w:rPr>
+        <w:t>b</w:t>
       </w:r>
       <w:r>
         <w:rPr>
@@ -1818,14 +2310,21 @@
           <w:szCs w:val="28"/>
           <w:vertAlign w:val="subscript"/>
         </w:rPr>
-        <w:t>i</w:t>
-      </w:r>
-      <w:r>
-        <w:rPr>
-          <w:sz w:val="28"/>
-          <w:szCs w:val="28"/>
-        </w:rPr>
-        <w:t>,y</w:t>
+        <w:t xml:space="preserve">n  </w:t>
+      </w:r>
+      <w:r>
+        <w:rPr>
+          <w:sz w:val="28"/>
+          <w:szCs w:val="28"/>
+        </w:rPr>
+        <w:t>nécessaire a la méthode a Newton.</w:t>
+      </w:r>
+      <w:r>
+        <w:rPr>
+          <w:sz w:val="28"/>
+          <w:szCs w:val="28"/>
+        </w:rPr>
+        <w:t xml:space="preserve"> (Dans notre fonction les a</w:t>
       </w:r>
       <w:r>
         <w:rPr>
@@ -1833,33 +2332,55 @@
           <w:szCs w:val="28"/>
           <w:vertAlign w:val="subscript"/>
         </w:rPr>
-        <w:t>i</w:t>
-      </w:r>
-      <w:proofErr w:type="spellEnd"/>
-      <w:r>
-        <w:rPr>
-          <w:sz w:val="28"/>
-          <w:szCs w:val="28"/>
-        </w:rPr>
-        <w:t xml:space="preserve">) respectivement </w:t>
-      </w:r>
-      <w:r>
+        <w:t>n</w:t>
+      </w:r>
+      <w:r>
+        <w:rPr>
+          <w:sz w:val="28"/>
+          <w:szCs w:val="28"/>
+        </w:rPr>
+        <w:t xml:space="preserve"> correspondent au b</w:t>
+      </w:r>
+      <w:r>
+        <w:rPr>
+          <w:sz w:val="28"/>
+          <w:szCs w:val="28"/>
+          <w:vertAlign w:val="subscript"/>
+        </w:rPr>
+        <w:t>n</w:t>
+      </w:r>
+      <w:r>
+        <w:rPr>
+          <w:sz w:val="28"/>
+          <w:szCs w:val="28"/>
+        </w:rPr>
+        <w:t xml:space="preserve"> du compte rendu)</w:t>
+      </w:r>
+    </w:p>
+    <w:p>
+      <w:pPr>
+        <w:pStyle w:val="Paragraphedeliste"/>
+        <w:numPr>
+          <w:ilvl w:val="1"/>
+          <w:numId w:val="3"/>
+        </w:numPr>
         <w:rPr>
           <w:i/>
           <w:sz w:val="28"/>
           <w:szCs w:val="28"/>
         </w:rPr>
-        <w:t>double *x</w:t>
-      </w:r>
-      <w:r>
-        <w:rPr>
-          <w:sz w:val="28"/>
-          <w:szCs w:val="28"/>
-        </w:rPr>
-        <w:t xml:space="preserve"> et </w:t>
-      </w:r>
-      <w:r>
-        <w:rPr>
+      </w:pPr>
+      <w:r>
+        <w:rPr>
+          <w:i/>
+          <w:sz w:val="28"/>
+          <w:szCs w:val="28"/>
+        </w:rPr>
+        <w:t>liberer_tab_a</w:t>
+      </w:r>
+      <w:r>
+        <w:rPr>
+          <w:i/>
           <w:sz w:val="28"/>
           <w:szCs w:val="28"/>
         </w:rPr>
@@ -1867,18 +2388,130 @@
       </w:r>
       <w:r>
         <w:rPr>
+          <w:sz w:val="28"/>
+          <w:szCs w:val="28"/>
+        </w:rPr>
+        <w:sym w:font="Wingdings" w:char="F0E0"/>
+      </w:r>
+      <w:r>
+        <w:rPr>
+          <w:sz w:val="28"/>
+          <w:szCs w:val="28"/>
+        </w:rPr>
+        <w:t xml:space="preserve"> </w:t>
+      </w:r>
+      <w:r>
+        <w:rPr>
+          <w:sz w:val="28"/>
+          <w:szCs w:val="28"/>
+        </w:rPr>
+        <w:t xml:space="preserve">Libération de la mémoire allouée par le tableau </w:t>
+      </w:r>
+      <w:r>
+        <w:rPr>
+          <w:sz w:val="28"/>
+          <w:szCs w:val="28"/>
+        </w:rPr>
+        <w:t>des a</w:t>
+      </w:r>
+      <w:r>
+        <w:rPr>
+          <w:sz w:val="28"/>
+          <w:szCs w:val="28"/>
+          <w:vertAlign w:val="subscript"/>
+        </w:rPr>
+        <w:t>n</w:t>
+      </w:r>
+      <w:r>
+        <w:rPr>
+          <w:sz w:val="28"/>
+          <w:szCs w:val="28"/>
+        </w:rPr>
+        <w:t>.</w:t>
+      </w:r>
+    </w:p>
+    <w:p>
+      <w:pPr>
+        <w:ind w:left="1080"/>
+        <w:rPr>
+          <w:sz w:val="28"/>
+          <w:szCs w:val="28"/>
+        </w:rPr>
+      </w:pPr>
+      <w:r>
+        <w:rPr>
+          <w:sz w:val="28"/>
+          <w:szCs w:val="28"/>
+        </w:rPr>
+        <w:t>Remarque :</w:t>
+      </w:r>
+      <w:r>
+        <w:rPr>
+          <w:sz w:val="28"/>
+          <w:szCs w:val="28"/>
+        </w:rPr>
+        <w:t xml:space="preserve"> </w:t>
+      </w:r>
+    </w:p>
+    <w:p>
+      <w:pPr>
+        <w:ind w:left="1080"/>
+        <w:rPr>
+          <w:sz w:val="28"/>
+          <w:szCs w:val="28"/>
+        </w:rPr>
+      </w:pPr>
+      <w:r>
+        <w:rPr>
+          <w:sz w:val="28"/>
+          <w:szCs w:val="28"/>
+        </w:rPr>
+        <w:t>-L</w:t>
+      </w:r>
+      <w:r>
+        <w:rPr>
+          <w:sz w:val="28"/>
+          <w:szCs w:val="28"/>
+        </w:rPr>
+        <w:t xml:space="preserve">a variable </w:t>
+      </w:r>
+      <w:r>
+        <w:rPr>
           <w:i/>
           <w:sz w:val="28"/>
           <w:szCs w:val="28"/>
         </w:rPr>
-        <w:t>double *y</w:t>
-      </w:r>
-      <w:r>
-        <w:rPr>
-          <w:sz w:val="28"/>
-          <w:szCs w:val="28"/>
-        </w:rPr>
-        <w:t xml:space="preserve"> puis le nombre de point (</w:t>
+        <w:t>li</w:t>
+      </w:r>
+      <w:r>
+        <w:rPr>
+          <w:sz w:val="28"/>
+          <w:szCs w:val="28"/>
+        </w:rPr>
+        <w:t xml:space="preserve"> symbolise la fonction mathématique li(x) énoncé dans le premier paragraphe.</w:t>
+      </w:r>
+      <w:r>
+        <w:rPr>
+          <w:sz w:val="28"/>
+          <w:szCs w:val="28"/>
+        </w:rPr>
+        <w:t xml:space="preserve"> </w:t>
+      </w:r>
+    </w:p>
+    <w:p>
+      <w:pPr>
+        <w:ind w:left="1080"/>
+        <w:rPr>
+          <w:sz w:val="28"/>
+          <w:szCs w:val="28"/>
+        </w:rPr>
+      </w:pPr>
+      <w:r>
+        <w:rPr>
+          <w:sz w:val="28"/>
+          <w:szCs w:val="28"/>
+        </w:rPr>
+        <w:t xml:space="preserve">- A la fin de chaque boucle, on prend soin à remettre </w:t>
       </w:r>
       <w:r>
         <w:rPr>
@@ -1886,14 +2519,30 @@
           <w:sz w:val="28"/>
           <w:szCs w:val="28"/>
         </w:rPr>
-        <w:t>int n</w:t>
-      </w:r>
-      <w:r>
-        <w:rPr>
-          <w:sz w:val="28"/>
-          <w:szCs w:val="28"/>
-        </w:rPr>
-        <w:t>) et pour finir le point que l’on souhaite déterminer (</w:t>
+        <w:t>li</w:t>
+      </w:r>
+      <w:r>
+        <w:rPr>
+          <w:sz w:val="28"/>
+          <w:szCs w:val="28"/>
+        </w:rPr>
+        <w:t xml:space="preserve"> à 1 pour éviter toute erreur de calcul.</w:t>
+      </w:r>
+    </w:p>
+    <w:p>
+      <w:pPr>
+        <w:ind w:left="1080"/>
+        <w:rPr>
+          <w:sz w:val="28"/>
+          <w:szCs w:val="28"/>
+        </w:rPr>
+      </w:pPr>
+      <w:r>
+        <w:rPr>
+          <w:sz w:val="28"/>
+          <w:szCs w:val="28"/>
+        </w:rPr>
+        <w:t xml:space="preserve">-Nous retournons </w:t>
       </w:r>
       <w:r>
         <w:rPr>
@@ -1901,14 +2550,29 @@
           <w:sz w:val="28"/>
           <w:szCs w:val="28"/>
         </w:rPr>
-        <w:t>double a</w:t>
-      </w:r>
-      <w:r>
-        <w:rPr>
-          <w:sz w:val="28"/>
-          <w:szCs w:val="28"/>
-        </w:rPr>
-        <w:t>).</w:t>
+        <w:t>somme</w:t>
+      </w:r>
+      <w:r>
+        <w:rPr>
+          <w:sz w:val="28"/>
+          <w:szCs w:val="28"/>
+        </w:rPr>
+        <w:t xml:space="preserve"> qui est à la fin de notre fonction la valeur prise par la fonction pour le point </w:t>
+      </w:r>
+      <w:r>
+        <w:rPr>
+          <w:i/>
+          <w:sz w:val="28"/>
+          <w:szCs w:val="28"/>
+        </w:rPr>
+        <w:t>a</w:t>
+      </w:r>
+      <w:r>
+        <w:rPr>
+          <w:sz w:val="28"/>
+          <w:szCs w:val="28"/>
+        </w:rPr>
+        <w:t xml:space="preserve">.   </w:t>
       </w:r>
     </w:p>
     <w:p>
@@ -1924,14 +2588,7 @@
           <w:sz w:val="28"/>
           <w:szCs w:val="28"/>
         </w:rPr>
-        <w:t>Remarque :</w:t>
-      </w:r>
-      <w:r>
-        <w:rPr>
-          <w:sz w:val="28"/>
-          <w:szCs w:val="28"/>
-        </w:rPr>
-        <w:t xml:space="preserve"> </w:t>
+        <w:t>- Les données S3 du 3.2 n’apparaissent pas car un point (x,y) ne possède qu’une unique image. (Erreur dans l’énoncé)</w:t>
       </w:r>
     </w:p>
     <w:p>
@@ -1947,36 +2604,7 @@
           <w:sz w:val="28"/>
           <w:szCs w:val="28"/>
         </w:rPr>
-        <w:t>-L</w:t>
-      </w:r>
-      <w:r>
-        <w:rPr>
-          <w:sz w:val="28"/>
-          <w:szCs w:val="28"/>
-        </w:rPr>
-        <w:t xml:space="preserve">a variable </w:t>
-      </w:r>
-      <w:r>
-        <w:rPr>
-          <w:i/>
-          <w:sz w:val="28"/>
-          <w:szCs w:val="28"/>
-        </w:rPr>
-        <w:t>li</w:t>
-      </w:r>
-      <w:r>
-        <w:rPr>
-          <w:sz w:val="28"/>
-          <w:szCs w:val="28"/>
-        </w:rPr>
-        <w:t xml:space="preserve"> symbolise la fonction mathématique li(x) énoncé dans le premier paragraphe.</w:t>
-      </w:r>
-      <w:r>
-        <w:rPr>
-          <w:sz w:val="28"/>
-          <w:szCs w:val="28"/>
-        </w:rPr>
-        <w:t xml:space="preserve"> </w:t>
+        <w:t xml:space="preserve">- Les résultats nécessaire (points a et leurs images) sont directement écrit dans le fichier polynome.pol. Ce dernier nous permettra de tracer le polynôme. Le graphique sera extrêmement précis car le pas entre chaque point est de 0.01. </w:t>
       </w:r>
     </w:p>
     <w:p>
@@ -1987,74 +2615,6 @@
           <w:szCs w:val="28"/>
         </w:rPr>
       </w:pPr>
-      <w:r>
-        <w:rPr>
-          <w:sz w:val="28"/>
-          <w:szCs w:val="28"/>
-        </w:rPr>
-        <w:t xml:space="preserve">- A la fin de chaque boucle, on prend soin à remettre </w:t>
-      </w:r>
-      <w:r>
-        <w:rPr>
-          <w:i/>
-          <w:sz w:val="28"/>
-          <w:szCs w:val="28"/>
-        </w:rPr>
-        <w:t>li</w:t>
-      </w:r>
-      <w:r>
-        <w:rPr>
-          <w:sz w:val="28"/>
-          <w:szCs w:val="28"/>
-        </w:rPr>
-        <w:t xml:space="preserve"> à 1 pour éviter toute erreur de calcul.</w:t>
-      </w:r>
-    </w:p>
-    <w:p>
-      <w:pPr>
-        <w:ind w:left="1080"/>
-        <w:rPr>
-          <w:sz w:val="28"/>
-          <w:szCs w:val="28"/>
-        </w:rPr>
-      </w:pPr>
-      <w:r>
-        <w:rPr>
-          <w:sz w:val="28"/>
-          <w:szCs w:val="28"/>
-        </w:rPr>
-        <w:t xml:space="preserve">-Nous retournons </w:t>
-      </w:r>
-      <w:r>
-        <w:rPr>
-          <w:i/>
-          <w:sz w:val="28"/>
-          <w:szCs w:val="28"/>
-        </w:rPr>
-        <w:t>somme</w:t>
-      </w:r>
-      <w:r>
-        <w:rPr>
-          <w:sz w:val="28"/>
-          <w:szCs w:val="28"/>
-        </w:rPr>
-        <w:t xml:space="preserve"> qui est à la fin de notre fonction la valeur prise par la fonction pour le point </w:t>
-      </w:r>
-      <w:r>
-        <w:rPr>
-          <w:i/>
-          <w:sz w:val="28"/>
-          <w:szCs w:val="28"/>
-        </w:rPr>
-        <w:t>a</w:t>
-      </w:r>
-      <w:r>
-        <w:rPr>
-          <w:sz w:val="28"/>
-          <w:szCs w:val="28"/>
-        </w:rPr>
-        <w:t xml:space="preserve">.   </w:t>
-      </w:r>
     </w:p>
     <w:p>
       <w:pPr>
@@ -2070,36 +2630,6 @@
         </w:rPr>
         <w:tab/>
       </w:r>
-    </w:p>
-    <w:p>
-      <w:pPr>
-        <w:pStyle w:val="Paragraphedeliste"/>
-        <w:rPr>
-          <w:color w:val="FF0000"/>
-          <w:sz w:val="32"/>
-          <w:szCs w:val="32"/>
-          <w:u w:val="single"/>
-        </w:rPr>
-      </w:pPr>
-    </w:p>
-    <w:p>
-      <w:pPr>
-        <w:pStyle w:val="Paragraphedeliste"/>
-        <w:rPr>
-          <w:color w:val="FF0000"/>
-          <w:sz w:val="32"/>
-          <w:szCs w:val="32"/>
-          <w:u w:val="single"/>
-        </w:rPr>
-      </w:pPr>
-    </w:p>
-    <w:p>
-      <w:pPr>
-        <w:rPr>
-          <w:sz w:val="24"/>
-          <w:szCs w:val="24"/>
-        </w:rPr>
-      </w:pPr>
     </w:p>
     <w:p>
       <w:pPr>
@@ -2122,7 +2652,6 @@
           <w:szCs w:val="32"/>
           <w:u w:val="single"/>
         </w:rPr>
-        <w:lastRenderedPageBreak/>
         <w:t>Jeux d’essais</w:t>
       </w:r>
       <w:r>
@@ -2173,25 +2702,35 @@
           <w:sz w:val="28"/>
           <w:szCs w:val="28"/>
         </w:rPr>
-        <w:t>liserons comme jeux d’essais les tableaux de donnée présent au verso du TP. Nous ajouterons a cela un tableau avec beaucoup plus de cellule donc plus de point (</w:t>
-      </w:r>
-      <w:proofErr w:type="spellStart"/>
-      <w:proofErr w:type="gramStart"/>
-      <w:r>
-        <w:rPr>
-          <w:sz w:val="28"/>
-          <w:szCs w:val="28"/>
-        </w:rPr>
-        <w:t>x,y</w:t>
-      </w:r>
-      <w:proofErr w:type="spellEnd"/>
-      <w:proofErr w:type="gramEnd"/>
-      <w:r>
-        <w:rPr>
-          <w:sz w:val="28"/>
-          <w:szCs w:val="28"/>
-        </w:rPr>
-        <w:t>) afin de constater l’oscillation des méthodes. Par conséquent nous ne ferons varier que le nombre de point.</w:t>
+        <w:t>liserons comme jeux d’essais les tableaux de donnée présent au verso du TP</w:t>
+      </w:r>
+      <w:r>
+        <w:rPr>
+          <w:sz w:val="28"/>
+          <w:szCs w:val="28"/>
+        </w:rPr>
+        <w:t xml:space="preserve"> ainsi que des tableaux constitués d’un faible nombre de point afin </w:t>
+      </w:r>
+      <w:r>
+        <w:rPr>
+          <w:sz w:val="28"/>
+          <w:szCs w:val="28"/>
+        </w:rPr>
+        <w:t>de constater l’oscillation des méthodes</w:t>
+      </w:r>
+      <w:r>
+        <w:rPr>
+          <w:sz w:val="28"/>
+          <w:szCs w:val="28"/>
+        </w:rPr>
+        <w:t xml:space="preserve"> pour un grand nombre de point</w:t>
+      </w:r>
+      <w:r>
+        <w:rPr>
+          <w:sz w:val="28"/>
+          <w:szCs w:val="28"/>
+        </w:rPr>
+        <w:t>.</w:t>
       </w:r>
     </w:p>
     <w:p>
@@ -2207,8 +2746,37 @@
           <w:sz w:val="28"/>
           <w:szCs w:val="28"/>
         </w:rPr>
+        <w:lastRenderedPageBreak/>
         <w:t xml:space="preserve">Graphique : </w:t>
       </w:r>
+      <w:r>
+        <w:rPr>
+          <w:sz w:val="28"/>
+          <w:szCs w:val="28"/>
+        </w:rPr>
+        <w:t xml:space="preserve"> </w:t>
+      </w:r>
+      <w:r>
+        <w:rPr>
+          <w:sz w:val="28"/>
+          <w:szCs w:val="28"/>
+        </w:rPr>
+        <w:t xml:space="preserve">Les graphiques ont été réalisé </w:t>
+      </w:r>
+      <w:r>
+        <w:rPr>
+          <w:sz w:val="28"/>
+          <w:szCs w:val="28"/>
+        </w:rPr>
+        <w:t>à</w:t>
+      </w:r>
+      <w:r>
+        <w:rPr>
+          <w:sz w:val="28"/>
+          <w:szCs w:val="28"/>
+        </w:rPr>
+        <w:t xml:space="preserve"> partir du langage de programmation python celui-ci assurant une meilleure précision qu’un tableur tel que Excel.</w:t>
+      </w:r>
     </w:p>
     <w:p>
       <w:pPr>
@@ -2218,30 +2786,683 @@
           <w:szCs w:val="28"/>
         </w:rPr>
       </w:pPr>
-      <w:r>
-        <w:rPr>
-          <w:sz w:val="28"/>
-          <w:szCs w:val="28"/>
-        </w:rPr>
-        <w:tab/>
-        <w:t xml:space="preserve">Les graphiques ont été réalisé </w:t>
-      </w:r>
-      <w:proofErr w:type="gramStart"/>
-      <w:r>
-        <w:rPr>
-          <w:sz w:val="28"/>
-          <w:szCs w:val="28"/>
-        </w:rPr>
-        <w:t>a</w:t>
-      </w:r>
-      <w:proofErr w:type="gramEnd"/>
-      <w:r>
-        <w:rPr>
-          <w:sz w:val="28"/>
-          <w:szCs w:val="28"/>
-        </w:rPr>
-        <w:t xml:space="preserve"> partir du langage de programmation python celui-ci assurant une meilleure précision qu’un tableur tel que Excel.</w:t>
-      </w:r>
+    </w:p>
+    <w:p>
+      <w:pPr>
+        <w:ind w:left="708"/>
+        <w:rPr>
+          <w:sz w:val="28"/>
+          <w:szCs w:val="28"/>
+        </w:rPr>
+      </w:pPr>
+      <w:r>
+        <w:rPr>
+          <w:sz w:val="28"/>
+          <w:szCs w:val="28"/>
+        </w:rPr>
+        <w:t>Graphique 3.1</w:t>
+      </w:r>
+      <w:r>
+        <w:rPr>
+          <w:sz w:val="28"/>
+          <w:szCs w:val="28"/>
+        </w:rPr>
+        <w:t xml:space="preserve"> (20 pts)</w:t>
+      </w:r>
+      <w:r>
+        <w:rPr>
+          <w:sz w:val="28"/>
+          <w:szCs w:val="28"/>
+        </w:rPr>
+        <w:t> :</w:t>
+      </w:r>
+    </w:p>
+    <w:p>
+      <w:pPr>
+        <w:ind w:left="708"/>
+        <w:rPr>
+          <w:sz w:val="28"/>
+          <w:szCs w:val="28"/>
+        </w:rPr>
+      </w:pPr>
+      <w:r>
+        <w:rPr>
+          <w:noProof/>
+          <w:sz w:val="28"/>
+          <w:szCs w:val="28"/>
+        </w:rPr>
+        <w:drawing>
+          <wp:inline distT="0" distB="0" distL="0" distR="0">
+            <wp:extent cx="5760720" cy="3463290"/>
+            <wp:effectExtent l="0" t="0" r="0" b="3810"/>
+            <wp:docPr id="9" name="Image 9"/>
+            <wp:cNvGraphicFramePr>
+              <a:graphicFrameLocks xmlns:a="http://schemas.openxmlformats.org/drawingml/2006/main" noChangeAspect="1"/>
+            </wp:cNvGraphicFramePr>
+            <a:graphic xmlns:a="http://schemas.openxmlformats.org/drawingml/2006/main">
+              <a:graphicData uri="http://schemas.openxmlformats.org/drawingml/2006/picture">
+                <pic:pic xmlns:pic="http://schemas.openxmlformats.org/drawingml/2006/picture">
+                  <pic:nvPicPr>
+                    <pic:cNvPr id="9" name="20.png"/>
+                    <pic:cNvPicPr/>
+                  </pic:nvPicPr>
+                  <pic:blipFill>
+                    <a:blip r:embed="rId15" cstate="print">
+                      <a:extLst>
+                        <a:ext uri="{28A0092B-C50C-407E-A947-70E740481C1C}">
+                          <a14:useLocalDpi xmlns:a14="http://schemas.microsoft.com/office/drawing/2010/main" val="0"/>
+                        </a:ext>
+                      </a:extLst>
+                    </a:blip>
+                    <a:stretch>
+                      <a:fillRect/>
+                    </a:stretch>
+                  </pic:blipFill>
+                  <pic:spPr>
+                    <a:xfrm>
+                      <a:off x="0" y="0"/>
+                      <a:ext cx="5760720" cy="3463290"/>
+                    </a:xfrm>
+                    <a:prstGeom prst="rect">
+                      <a:avLst/>
+                    </a:prstGeom>
+                  </pic:spPr>
+                </pic:pic>
+              </a:graphicData>
+            </a:graphic>
+          </wp:inline>
+        </w:drawing>
+      </w:r>
+    </w:p>
+    <w:p>
+      <w:pPr>
+        <w:ind w:left="708"/>
+        <w:rPr>
+          <w:sz w:val="28"/>
+          <w:szCs w:val="28"/>
+        </w:rPr>
+      </w:pPr>
+      <w:r>
+        <w:rPr>
+          <w:sz w:val="28"/>
+          <w:szCs w:val="28"/>
+        </w:rPr>
+        <w:t>Graphique 3.</w:t>
+      </w:r>
+      <w:r>
+        <w:rPr>
+          <w:sz w:val="28"/>
+          <w:szCs w:val="28"/>
+        </w:rPr>
+        <w:t>2</w:t>
+      </w:r>
+      <w:r>
+        <w:rPr>
+          <w:sz w:val="28"/>
+          <w:szCs w:val="28"/>
+        </w:rPr>
+        <w:t>.1</w:t>
+      </w:r>
+      <w:r>
+        <w:rPr>
+          <w:sz w:val="28"/>
+          <w:szCs w:val="28"/>
+        </w:rPr>
+        <w:t> </w:t>
+      </w:r>
+      <w:r>
+        <w:rPr>
+          <w:sz w:val="28"/>
+          <w:szCs w:val="28"/>
+        </w:rPr>
+        <w:t>(</w:t>
+      </w:r>
+      <w:r>
+        <w:rPr>
+          <w:sz w:val="28"/>
+          <w:szCs w:val="28"/>
+        </w:rPr>
+        <w:t>11</w:t>
+      </w:r>
+      <w:r>
+        <w:rPr>
+          <w:sz w:val="28"/>
+          <w:szCs w:val="28"/>
+        </w:rPr>
+        <w:t xml:space="preserve"> pts) </w:t>
+      </w:r>
+      <w:r>
+        <w:rPr>
+          <w:sz w:val="28"/>
+          <w:szCs w:val="28"/>
+        </w:rPr>
+        <w:t>:</w:t>
+      </w:r>
+    </w:p>
+    <w:p>
+      <w:pPr>
+        <w:ind w:left="708"/>
+        <w:rPr>
+          <w:sz w:val="28"/>
+          <w:szCs w:val="28"/>
+        </w:rPr>
+      </w:pPr>
+      <w:r>
+        <w:rPr>
+          <w:noProof/>
+          <w:sz w:val="28"/>
+          <w:szCs w:val="28"/>
+        </w:rPr>
+        <w:drawing>
+          <wp:inline distT="0" distB="0" distL="0" distR="0">
+            <wp:extent cx="5760720" cy="3380740"/>
+            <wp:effectExtent l="0" t="0" r="0" b="0"/>
+            <wp:docPr id="10" name="Image 10"/>
+            <wp:cNvGraphicFramePr>
+              <a:graphicFrameLocks xmlns:a="http://schemas.openxmlformats.org/drawingml/2006/main" noChangeAspect="1"/>
+            </wp:cNvGraphicFramePr>
+            <a:graphic xmlns:a="http://schemas.openxmlformats.org/drawingml/2006/main">
+              <a:graphicData uri="http://schemas.openxmlformats.org/drawingml/2006/picture">
+                <pic:pic xmlns:pic="http://schemas.openxmlformats.org/drawingml/2006/picture">
+                  <pic:nvPicPr>
+                    <pic:cNvPr id="10" name="11.1.png"/>
+                    <pic:cNvPicPr/>
+                  </pic:nvPicPr>
+                  <pic:blipFill>
+                    <a:blip r:embed="rId16" cstate="print">
+                      <a:extLst>
+                        <a:ext uri="{28A0092B-C50C-407E-A947-70E740481C1C}">
+                          <a14:useLocalDpi xmlns:a14="http://schemas.microsoft.com/office/drawing/2010/main" val="0"/>
+                        </a:ext>
+                      </a:extLst>
+                    </a:blip>
+                    <a:stretch>
+                      <a:fillRect/>
+                    </a:stretch>
+                  </pic:blipFill>
+                  <pic:spPr>
+                    <a:xfrm>
+                      <a:off x="0" y="0"/>
+                      <a:ext cx="5760720" cy="3380740"/>
+                    </a:xfrm>
+                    <a:prstGeom prst="rect">
+                      <a:avLst/>
+                    </a:prstGeom>
+                  </pic:spPr>
+                </pic:pic>
+              </a:graphicData>
+            </a:graphic>
+          </wp:inline>
+        </w:drawing>
+      </w:r>
+    </w:p>
+    <w:p>
+      <w:pPr>
+        <w:ind w:left="708"/>
+        <w:rPr>
+          <w:sz w:val="28"/>
+          <w:szCs w:val="28"/>
+        </w:rPr>
+      </w:pPr>
+    </w:p>
+    <w:p>
+      <w:pPr>
+        <w:ind w:left="708"/>
+        <w:rPr>
+          <w:sz w:val="28"/>
+          <w:szCs w:val="28"/>
+        </w:rPr>
+      </w:pPr>
+      <w:r>
+        <w:rPr>
+          <w:sz w:val="28"/>
+          <w:szCs w:val="28"/>
+        </w:rPr>
+        <w:t>Graphique 3.2.</w:t>
+      </w:r>
+      <w:r>
+        <w:rPr>
+          <w:sz w:val="28"/>
+          <w:szCs w:val="28"/>
+        </w:rPr>
+        <w:t>2</w:t>
+      </w:r>
+      <w:r>
+        <w:rPr>
+          <w:sz w:val="28"/>
+          <w:szCs w:val="28"/>
+        </w:rPr>
+        <w:t> (</w:t>
+      </w:r>
+      <w:r>
+        <w:rPr>
+          <w:sz w:val="28"/>
+          <w:szCs w:val="28"/>
+        </w:rPr>
+        <w:t>11</w:t>
+      </w:r>
+      <w:r>
+        <w:rPr>
+          <w:sz w:val="28"/>
+          <w:szCs w:val="28"/>
+        </w:rPr>
+        <w:t xml:space="preserve"> pts) :</w:t>
+      </w:r>
+    </w:p>
+    <w:p>
+      <w:pPr>
+        <w:ind w:left="708"/>
+        <w:rPr>
+          <w:sz w:val="28"/>
+          <w:szCs w:val="28"/>
+        </w:rPr>
+      </w:pPr>
+      <w:r>
+        <w:rPr>
+          <w:noProof/>
+          <w:sz w:val="28"/>
+          <w:szCs w:val="28"/>
+        </w:rPr>
+        <w:drawing>
+          <wp:inline distT="0" distB="0" distL="0" distR="0">
+            <wp:extent cx="5760720" cy="3328035"/>
+            <wp:effectExtent l="0" t="0" r="0" b="5715"/>
+            <wp:docPr id="11" name="Image 11"/>
+            <wp:cNvGraphicFramePr>
+              <a:graphicFrameLocks xmlns:a="http://schemas.openxmlformats.org/drawingml/2006/main" noChangeAspect="1"/>
+            </wp:cNvGraphicFramePr>
+            <a:graphic xmlns:a="http://schemas.openxmlformats.org/drawingml/2006/main">
+              <a:graphicData uri="http://schemas.openxmlformats.org/drawingml/2006/picture">
+                <pic:pic xmlns:pic="http://schemas.openxmlformats.org/drawingml/2006/picture">
+                  <pic:nvPicPr>
+                    <pic:cNvPr id="11" name="11.2.png"/>
+                    <pic:cNvPicPr/>
+                  </pic:nvPicPr>
+                  <pic:blipFill>
+                    <a:blip r:embed="rId17" cstate="print">
+                      <a:extLst>
+                        <a:ext uri="{28A0092B-C50C-407E-A947-70E740481C1C}">
+                          <a14:useLocalDpi xmlns:a14="http://schemas.microsoft.com/office/drawing/2010/main" val="0"/>
+                        </a:ext>
+                      </a:extLst>
+                    </a:blip>
+                    <a:stretch>
+                      <a:fillRect/>
+                    </a:stretch>
+                  </pic:blipFill>
+                  <pic:spPr>
+                    <a:xfrm>
+                      <a:off x="0" y="0"/>
+                      <a:ext cx="5760720" cy="3328035"/>
+                    </a:xfrm>
+                    <a:prstGeom prst="rect">
+                      <a:avLst/>
+                    </a:prstGeom>
+                  </pic:spPr>
+                </pic:pic>
+              </a:graphicData>
+            </a:graphic>
+          </wp:inline>
+        </w:drawing>
+      </w:r>
+    </w:p>
+    <w:p>
+      <w:pPr>
+        <w:ind w:left="708"/>
+        <w:rPr>
+          <w:sz w:val="28"/>
+          <w:szCs w:val="28"/>
+        </w:rPr>
+      </w:pPr>
+    </w:p>
+    <w:p>
+      <w:pPr>
+        <w:ind w:left="708"/>
+        <w:rPr>
+          <w:sz w:val="28"/>
+          <w:szCs w:val="28"/>
+        </w:rPr>
+      </w:pPr>
+      <w:r>
+        <w:rPr>
+          <w:sz w:val="28"/>
+          <w:szCs w:val="28"/>
+        </w:rPr>
+        <w:t>Graphique 3.</w:t>
+      </w:r>
+      <w:r>
+        <w:rPr>
+          <w:sz w:val="28"/>
+          <w:szCs w:val="28"/>
+        </w:rPr>
+        <w:t>3</w:t>
+      </w:r>
+      <w:r>
+        <w:rPr>
+          <w:sz w:val="28"/>
+          <w:szCs w:val="28"/>
+        </w:rPr>
+        <w:t> (2</w:t>
+      </w:r>
+      <w:r>
+        <w:rPr>
+          <w:sz w:val="28"/>
+          <w:szCs w:val="28"/>
+        </w:rPr>
+        <w:t>1</w:t>
+      </w:r>
+      <w:r>
+        <w:rPr>
+          <w:sz w:val="28"/>
+          <w:szCs w:val="28"/>
+        </w:rPr>
+        <w:t xml:space="preserve"> pts) :</w:t>
+      </w:r>
+    </w:p>
+    <w:p>
+      <w:pPr>
+        <w:ind w:left="708"/>
+        <w:rPr>
+          <w:sz w:val="28"/>
+          <w:szCs w:val="28"/>
+        </w:rPr>
+      </w:pPr>
+      <w:r>
+        <w:rPr>
+          <w:noProof/>
+          <w:sz w:val="28"/>
+          <w:szCs w:val="28"/>
+        </w:rPr>
+        <w:drawing>
+          <wp:inline distT="0" distB="0" distL="0" distR="0">
+            <wp:extent cx="5760720" cy="3284855"/>
+            <wp:effectExtent l="0" t="0" r="0" b="0"/>
+            <wp:docPr id="12" name="Image 12"/>
+            <wp:cNvGraphicFramePr>
+              <a:graphicFrameLocks xmlns:a="http://schemas.openxmlformats.org/drawingml/2006/main" noChangeAspect="1"/>
+            </wp:cNvGraphicFramePr>
+            <a:graphic xmlns:a="http://schemas.openxmlformats.org/drawingml/2006/main">
+              <a:graphicData uri="http://schemas.openxmlformats.org/drawingml/2006/picture">
+                <pic:pic xmlns:pic="http://schemas.openxmlformats.org/drawingml/2006/picture">
+                  <pic:nvPicPr>
+                    <pic:cNvPr id="12" name="21.png"/>
+                    <pic:cNvPicPr/>
+                  </pic:nvPicPr>
+                  <pic:blipFill>
+                    <a:blip r:embed="rId18" cstate="print">
+                      <a:extLst>
+                        <a:ext uri="{28A0092B-C50C-407E-A947-70E740481C1C}">
+                          <a14:useLocalDpi xmlns:a14="http://schemas.microsoft.com/office/drawing/2010/main" val="0"/>
+                        </a:ext>
+                      </a:extLst>
+                    </a:blip>
+                    <a:stretch>
+                      <a:fillRect/>
+                    </a:stretch>
+                  </pic:blipFill>
+                  <pic:spPr>
+                    <a:xfrm>
+                      <a:off x="0" y="0"/>
+                      <a:ext cx="5760720" cy="3284855"/>
+                    </a:xfrm>
+                    <a:prstGeom prst="rect">
+                      <a:avLst/>
+                    </a:prstGeom>
+                  </pic:spPr>
+                </pic:pic>
+              </a:graphicData>
+            </a:graphic>
+          </wp:inline>
+        </w:drawing>
+      </w:r>
+    </w:p>
+    <w:p>
+      <w:pPr>
+        <w:ind w:left="708"/>
+        <w:rPr>
+          <w:sz w:val="28"/>
+          <w:szCs w:val="28"/>
+        </w:rPr>
+      </w:pPr>
+    </w:p>
+    <w:p>
+      <w:pPr>
+        <w:ind w:left="708"/>
+        <w:rPr>
+          <w:sz w:val="28"/>
+          <w:szCs w:val="28"/>
+        </w:rPr>
+      </w:pPr>
+    </w:p>
+    <w:p>
+      <w:pPr>
+        <w:ind w:left="708"/>
+        <w:rPr>
+          <w:sz w:val="28"/>
+          <w:szCs w:val="28"/>
+        </w:rPr>
+      </w:pPr>
+      <w:r>
+        <w:rPr>
+          <w:sz w:val="28"/>
+          <w:szCs w:val="28"/>
+        </w:rPr>
+        <w:lastRenderedPageBreak/>
+        <w:t>Graphique perso_1 </w:t>
+      </w:r>
+      <w:r>
+        <w:rPr>
+          <w:sz w:val="28"/>
+          <w:szCs w:val="28"/>
+        </w:rPr>
+        <w:t>(</w:t>
+      </w:r>
+      <w:r>
+        <w:rPr>
+          <w:sz w:val="28"/>
+          <w:szCs w:val="28"/>
+        </w:rPr>
+        <w:t>4</w:t>
+      </w:r>
+      <w:r>
+        <w:rPr>
+          <w:sz w:val="28"/>
+          <w:szCs w:val="28"/>
+        </w:rPr>
+        <w:t xml:space="preserve"> pts) </w:t>
+      </w:r>
+      <w:r>
+        <w:rPr>
+          <w:sz w:val="28"/>
+          <w:szCs w:val="28"/>
+        </w:rPr>
+        <w:t>:</w:t>
+      </w:r>
+    </w:p>
+    <w:p>
+      <w:pPr>
+        <w:ind w:left="708"/>
+        <w:rPr>
+          <w:sz w:val="28"/>
+          <w:szCs w:val="28"/>
+        </w:rPr>
+      </w:pPr>
+      <w:r>
+        <w:rPr>
+          <w:noProof/>
+          <w:sz w:val="28"/>
+          <w:szCs w:val="28"/>
+        </w:rPr>
+        <w:drawing>
+          <wp:inline distT="0" distB="0" distL="0" distR="0">
+            <wp:extent cx="5760720" cy="3402330"/>
+            <wp:effectExtent l="0" t="0" r="0" b="7620"/>
+            <wp:docPr id="13" name="Image 13"/>
+            <wp:cNvGraphicFramePr>
+              <a:graphicFrameLocks xmlns:a="http://schemas.openxmlformats.org/drawingml/2006/main" noChangeAspect="1"/>
+            </wp:cNvGraphicFramePr>
+            <a:graphic xmlns:a="http://schemas.openxmlformats.org/drawingml/2006/main">
+              <a:graphicData uri="http://schemas.openxmlformats.org/drawingml/2006/picture">
+                <pic:pic xmlns:pic="http://schemas.openxmlformats.org/drawingml/2006/picture">
+                  <pic:nvPicPr>
+                    <pic:cNvPr id="13" name="4.png"/>
+                    <pic:cNvPicPr/>
+                  </pic:nvPicPr>
+                  <pic:blipFill>
+                    <a:blip r:embed="rId19" cstate="print">
+                      <a:extLst>
+                        <a:ext uri="{28A0092B-C50C-407E-A947-70E740481C1C}">
+                          <a14:useLocalDpi xmlns:a14="http://schemas.microsoft.com/office/drawing/2010/main" val="0"/>
+                        </a:ext>
+                      </a:extLst>
+                    </a:blip>
+                    <a:stretch>
+                      <a:fillRect/>
+                    </a:stretch>
+                  </pic:blipFill>
+                  <pic:spPr>
+                    <a:xfrm>
+                      <a:off x="0" y="0"/>
+                      <a:ext cx="5760720" cy="3402330"/>
+                    </a:xfrm>
+                    <a:prstGeom prst="rect">
+                      <a:avLst/>
+                    </a:prstGeom>
+                  </pic:spPr>
+                </pic:pic>
+              </a:graphicData>
+            </a:graphic>
+          </wp:inline>
+        </w:drawing>
+      </w:r>
+    </w:p>
+    <w:p>
+      <w:pPr>
+        <w:ind w:left="708"/>
+        <w:rPr>
+          <w:sz w:val="28"/>
+          <w:szCs w:val="28"/>
+        </w:rPr>
+      </w:pPr>
+    </w:p>
+    <w:p>
+      <w:pPr>
+        <w:ind w:left="708"/>
+        <w:rPr>
+          <w:sz w:val="28"/>
+          <w:szCs w:val="28"/>
+        </w:rPr>
+      </w:pPr>
+      <w:r>
+        <w:rPr>
+          <w:sz w:val="28"/>
+          <w:szCs w:val="28"/>
+        </w:rPr>
+        <w:t>Graphique perso_</w:t>
+      </w:r>
+      <w:r>
+        <w:rPr>
+          <w:sz w:val="28"/>
+          <w:szCs w:val="28"/>
+        </w:rPr>
+        <w:t>2</w:t>
+      </w:r>
+      <w:r>
+        <w:rPr>
+          <w:sz w:val="28"/>
+          <w:szCs w:val="28"/>
+        </w:rPr>
+        <w:t> (</w:t>
+      </w:r>
+      <w:r>
+        <w:rPr>
+          <w:sz w:val="28"/>
+          <w:szCs w:val="28"/>
+        </w:rPr>
+        <w:t>6</w:t>
+      </w:r>
+      <w:r>
+        <w:rPr>
+          <w:sz w:val="28"/>
+          <w:szCs w:val="28"/>
+        </w:rPr>
+        <w:t xml:space="preserve"> pts) :</w:t>
+      </w:r>
+    </w:p>
+    <w:p>
+      <w:pPr>
+        <w:ind w:left="708"/>
+        <w:rPr>
+          <w:sz w:val="28"/>
+          <w:szCs w:val="28"/>
+        </w:rPr>
+      </w:pPr>
+      <w:r>
+        <w:rPr>
+          <w:noProof/>
+          <w:sz w:val="28"/>
+          <w:szCs w:val="28"/>
+        </w:rPr>
+        <w:drawing>
+          <wp:inline distT="0" distB="0" distL="0" distR="0">
+            <wp:extent cx="5760720" cy="3410585"/>
+            <wp:effectExtent l="0" t="0" r="0" b="0"/>
+            <wp:docPr id="14" name="Image 14"/>
+            <wp:cNvGraphicFramePr>
+              <a:graphicFrameLocks xmlns:a="http://schemas.openxmlformats.org/drawingml/2006/main" noChangeAspect="1"/>
+            </wp:cNvGraphicFramePr>
+            <a:graphic xmlns:a="http://schemas.openxmlformats.org/drawingml/2006/main">
+              <a:graphicData uri="http://schemas.openxmlformats.org/drawingml/2006/picture">
+                <pic:pic xmlns:pic="http://schemas.openxmlformats.org/drawingml/2006/picture">
+                  <pic:nvPicPr>
+                    <pic:cNvPr id="14" name="6.png"/>
+                    <pic:cNvPicPr/>
+                  </pic:nvPicPr>
+                  <pic:blipFill>
+                    <a:blip r:embed="rId20" cstate="print">
+                      <a:extLst>
+                        <a:ext uri="{28A0092B-C50C-407E-A947-70E740481C1C}">
+                          <a14:useLocalDpi xmlns:a14="http://schemas.microsoft.com/office/drawing/2010/main" val="0"/>
+                        </a:ext>
+                      </a:extLst>
+                    </a:blip>
+                    <a:stretch>
+                      <a:fillRect/>
+                    </a:stretch>
+                  </pic:blipFill>
+                  <pic:spPr>
+                    <a:xfrm>
+                      <a:off x="0" y="0"/>
+                      <a:ext cx="5760720" cy="3410585"/>
+                    </a:xfrm>
+                    <a:prstGeom prst="rect">
+                      <a:avLst/>
+                    </a:prstGeom>
+                  </pic:spPr>
+                </pic:pic>
+              </a:graphicData>
+            </a:graphic>
+          </wp:inline>
+        </w:drawing>
+      </w:r>
+    </w:p>
+    <w:p>
+      <w:pPr>
+        <w:ind w:left="708"/>
+        <w:rPr>
+          <w:sz w:val="28"/>
+          <w:szCs w:val="28"/>
+        </w:rPr>
+      </w:pPr>
+    </w:p>
+    <w:p>
+      <w:pPr>
+        <w:ind w:left="708"/>
+        <w:rPr>
+          <w:sz w:val="28"/>
+          <w:szCs w:val="28"/>
+        </w:rPr>
+      </w:pPr>
     </w:p>
     <w:p>
       <w:pPr>
@@ -2295,6 +3516,705 @@
         </w:rPr>
       </w:pPr>
     </w:p>
+    <w:tbl>
+      <w:tblPr>
+        <w:tblStyle w:val="Grilledutableau"/>
+        <w:tblW w:w="0" w:type="auto"/>
+        <w:tblInd w:w="720" w:type="dxa"/>
+        <w:tblLook w:val="04A0" w:firstRow="1" w:lastRow="0" w:firstColumn="1" w:lastColumn="0" w:noHBand="0" w:noVBand="1"/>
+      </w:tblPr>
+      <w:tblGrid>
+        <w:gridCol w:w="2725"/>
+        <w:gridCol w:w="2797"/>
+        <w:gridCol w:w="2820"/>
+      </w:tblGrid>
+      <w:tr>
+        <w:tc>
+          <w:tcPr>
+            <w:tcW w:w="3020" w:type="dxa"/>
+          </w:tcPr>
+          <w:p>
+            <w:pPr>
+              <w:pStyle w:val="Paragraphedeliste"/>
+              <w:ind w:left="0"/>
+              <w:rPr>
+                <w:sz w:val="28"/>
+                <w:szCs w:val="28"/>
+              </w:rPr>
+            </w:pPr>
+            <w:r>
+              <w:rPr>
+                <w:sz w:val="28"/>
+                <w:szCs w:val="28"/>
+              </w:rPr>
+              <w:t>Nombre de point</w:t>
+            </w:r>
+          </w:p>
+        </w:tc>
+        <w:tc>
+          <w:tcPr>
+            <w:tcW w:w="3021" w:type="dxa"/>
+          </w:tcPr>
+          <w:p>
+            <w:pPr>
+              <w:pStyle w:val="Paragraphedeliste"/>
+              <w:ind w:left="0"/>
+              <w:rPr>
+                <w:sz w:val="28"/>
+                <w:szCs w:val="28"/>
+              </w:rPr>
+            </w:pPr>
+            <w:r>
+              <w:rPr>
+                <w:sz w:val="28"/>
+                <w:szCs w:val="28"/>
+              </w:rPr>
+              <w:t>Lagrange</w:t>
+            </w:r>
+            <w:r>
+              <w:rPr>
+                <w:sz w:val="28"/>
+                <w:szCs w:val="28"/>
+              </w:rPr>
+              <w:t xml:space="preserve"> (Clock processeur / Octets alloues)</w:t>
+            </w:r>
+          </w:p>
+        </w:tc>
+        <w:tc>
+          <w:tcPr>
+            <w:tcW w:w="3021" w:type="dxa"/>
+          </w:tcPr>
+          <w:p>
+            <w:pPr>
+              <w:pStyle w:val="Paragraphedeliste"/>
+              <w:ind w:left="0"/>
+              <w:rPr>
+                <w:sz w:val="28"/>
+                <w:szCs w:val="28"/>
+              </w:rPr>
+            </w:pPr>
+            <w:r>
+              <w:rPr>
+                <w:sz w:val="28"/>
+                <w:szCs w:val="28"/>
+              </w:rPr>
+              <w:t>Newton</w:t>
+            </w:r>
+            <w:r>
+              <w:rPr>
+                <w:sz w:val="28"/>
+                <w:szCs w:val="28"/>
+              </w:rPr>
+              <w:t xml:space="preserve"> </w:t>
+            </w:r>
+            <w:r>
+              <w:rPr>
+                <w:sz w:val="28"/>
+                <w:szCs w:val="28"/>
+              </w:rPr>
+              <w:t>(Clock processeur / Octets alloues)</w:t>
+            </w:r>
+          </w:p>
+        </w:tc>
+      </w:tr>
+      <w:tr>
+        <w:tc>
+          <w:tcPr>
+            <w:tcW w:w="3020" w:type="dxa"/>
+          </w:tcPr>
+          <w:p>
+            <w:pPr>
+              <w:pStyle w:val="Paragraphedeliste"/>
+              <w:ind w:left="0"/>
+              <w:rPr>
+                <w:sz w:val="28"/>
+                <w:szCs w:val="28"/>
+              </w:rPr>
+            </w:pPr>
+            <w:r>
+              <w:rPr>
+                <w:sz w:val="28"/>
+                <w:szCs w:val="28"/>
+              </w:rPr>
+              <w:t>4</w:t>
+            </w:r>
+          </w:p>
+        </w:tc>
+        <w:tc>
+          <w:tcPr>
+            <w:tcW w:w="3021" w:type="dxa"/>
+          </w:tcPr>
+          <w:p>
+            <w:pPr>
+              <w:pStyle w:val="Paragraphedeliste"/>
+              <w:ind w:left="0"/>
+              <w:rPr>
+                <w:sz w:val="28"/>
+                <w:szCs w:val="28"/>
+              </w:rPr>
+            </w:pPr>
+            <w:r>
+              <w:rPr>
+                <w:sz w:val="28"/>
+                <w:szCs w:val="28"/>
+              </w:rPr>
+              <w:t>466/28</w:t>
+            </w:r>
+          </w:p>
+        </w:tc>
+        <w:tc>
+          <w:tcPr>
+            <w:tcW w:w="3021" w:type="dxa"/>
+          </w:tcPr>
+          <w:p>
+            <w:pPr>
+              <w:pStyle w:val="Paragraphedeliste"/>
+              <w:ind w:left="0"/>
+              <w:rPr>
+                <w:sz w:val="28"/>
+                <w:szCs w:val="28"/>
+              </w:rPr>
+            </w:pPr>
+            <w:r>
+              <w:rPr>
+                <w:sz w:val="28"/>
+                <w:szCs w:val="28"/>
+              </w:rPr>
+              <w:t>179/252</w:t>
+            </w:r>
+          </w:p>
+        </w:tc>
+      </w:tr>
+      <w:tr>
+        <w:tc>
+          <w:tcPr>
+            <w:tcW w:w="3020" w:type="dxa"/>
+          </w:tcPr>
+          <w:p>
+            <w:pPr>
+              <w:pStyle w:val="Paragraphedeliste"/>
+              <w:ind w:left="0"/>
+              <w:rPr>
+                <w:sz w:val="28"/>
+                <w:szCs w:val="28"/>
+              </w:rPr>
+            </w:pPr>
+            <w:r>
+              <w:rPr>
+                <w:sz w:val="28"/>
+                <w:szCs w:val="28"/>
+              </w:rPr>
+              <w:t>6</w:t>
+            </w:r>
+          </w:p>
+        </w:tc>
+        <w:tc>
+          <w:tcPr>
+            <w:tcW w:w="3021" w:type="dxa"/>
+          </w:tcPr>
+          <w:p>
+            <w:pPr>
+              <w:pStyle w:val="Paragraphedeliste"/>
+              <w:ind w:left="0"/>
+              <w:rPr>
+                <w:sz w:val="28"/>
+                <w:szCs w:val="28"/>
+              </w:rPr>
+            </w:pPr>
+            <w:r>
+              <w:rPr>
+                <w:sz w:val="28"/>
+                <w:szCs w:val="28"/>
+              </w:rPr>
+              <w:t>2936/28</w:t>
+            </w:r>
+          </w:p>
+        </w:tc>
+        <w:tc>
+          <w:tcPr>
+            <w:tcW w:w="3021" w:type="dxa"/>
+          </w:tcPr>
+          <w:p>
+            <w:pPr>
+              <w:pStyle w:val="Paragraphedeliste"/>
+              <w:ind w:left="0"/>
+              <w:rPr>
+                <w:sz w:val="28"/>
+                <w:szCs w:val="28"/>
+              </w:rPr>
+            </w:pPr>
+            <w:r>
+              <w:rPr>
+                <w:sz w:val="28"/>
+                <w:szCs w:val="28"/>
+              </w:rPr>
+              <w:t>816/460</w:t>
+            </w:r>
+          </w:p>
+        </w:tc>
+      </w:tr>
+      <w:tr>
+        <w:tc>
+          <w:tcPr>
+            <w:tcW w:w="3020" w:type="dxa"/>
+          </w:tcPr>
+          <w:p>
+            <w:pPr>
+              <w:pStyle w:val="Paragraphedeliste"/>
+              <w:ind w:left="0"/>
+              <w:rPr>
+                <w:sz w:val="28"/>
+                <w:szCs w:val="28"/>
+              </w:rPr>
+            </w:pPr>
+            <w:r>
+              <w:rPr>
+                <w:sz w:val="28"/>
+                <w:szCs w:val="28"/>
+              </w:rPr>
+              <w:t>11.1</w:t>
+            </w:r>
+          </w:p>
+        </w:tc>
+        <w:tc>
+          <w:tcPr>
+            <w:tcW w:w="3021" w:type="dxa"/>
+          </w:tcPr>
+          <w:p>
+            <w:pPr>
+              <w:pStyle w:val="Paragraphedeliste"/>
+              <w:ind w:left="0"/>
+              <w:rPr>
+                <w:sz w:val="28"/>
+                <w:szCs w:val="28"/>
+              </w:rPr>
+            </w:pPr>
+            <w:r>
+              <w:rPr>
+                <w:sz w:val="28"/>
+                <w:szCs w:val="28"/>
+              </w:rPr>
+              <w:t>11065/28</w:t>
+            </w:r>
+          </w:p>
+        </w:tc>
+        <w:tc>
+          <w:tcPr>
+            <w:tcW w:w="3021" w:type="dxa"/>
+          </w:tcPr>
+          <w:p>
+            <w:pPr>
+              <w:pStyle w:val="Paragraphedeliste"/>
+              <w:ind w:left="0"/>
+              <w:rPr>
+                <w:sz w:val="28"/>
+                <w:szCs w:val="28"/>
+              </w:rPr>
+            </w:pPr>
+            <w:r>
+              <w:rPr>
+                <w:sz w:val="28"/>
+                <w:szCs w:val="28"/>
+              </w:rPr>
+              <w:t>3081/1260</w:t>
+            </w:r>
+          </w:p>
+        </w:tc>
+      </w:tr>
+      <w:tr>
+        <w:tc>
+          <w:tcPr>
+            <w:tcW w:w="3020" w:type="dxa"/>
+          </w:tcPr>
+          <w:p>
+            <w:pPr>
+              <w:pStyle w:val="Paragraphedeliste"/>
+              <w:ind w:left="0"/>
+              <w:rPr>
+                <w:sz w:val="28"/>
+                <w:szCs w:val="28"/>
+              </w:rPr>
+            </w:pPr>
+            <w:r>
+              <w:rPr>
+                <w:sz w:val="28"/>
+                <w:szCs w:val="28"/>
+              </w:rPr>
+              <w:t>11.2</w:t>
+            </w:r>
+          </w:p>
+        </w:tc>
+        <w:tc>
+          <w:tcPr>
+            <w:tcW w:w="3021" w:type="dxa"/>
+          </w:tcPr>
+          <w:p>
+            <w:pPr>
+              <w:pStyle w:val="Paragraphedeliste"/>
+              <w:ind w:left="0"/>
+              <w:rPr>
+                <w:sz w:val="28"/>
+                <w:szCs w:val="28"/>
+              </w:rPr>
+            </w:pPr>
+            <w:r>
+              <w:rPr>
+                <w:sz w:val="28"/>
+                <w:szCs w:val="28"/>
+              </w:rPr>
+              <w:t>10865/28</w:t>
+            </w:r>
+          </w:p>
+        </w:tc>
+        <w:tc>
+          <w:tcPr>
+            <w:tcW w:w="3021" w:type="dxa"/>
+          </w:tcPr>
+          <w:p>
+            <w:pPr>
+              <w:pStyle w:val="Paragraphedeliste"/>
+              <w:ind w:left="0"/>
+              <w:rPr>
+                <w:sz w:val="28"/>
+                <w:szCs w:val="28"/>
+              </w:rPr>
+            </w:pPr>
+            <w:r>
+              <w:rPr>
+                <w:sz w:val="28"/>
+                <w:szCs w:val="28"/>
+              </w:rPr>
+              <w:t>3176/1260</w:t>
+            </w:r>
+          </w:p>
+        </w:tc>
+      </w:tr>
+      <w:tr>
+        <w:tc>
+          <w:tcPr>
+            <w:tcW w:w="3020" w:type="dxa"/>
+          </w:tcPr>
+          <w:p>
+            <w:pPr>
+              <w:pStyle w:val="Paragraphedeliste"/>
+              <w:ind w:left="0"/>
+              <w:rPr>
+                <w:sz w:val="28"/>
+                <w:szCs w:val="28"/>
+              </w:rPr>
+            </w:pPr>
+            <w:r>
+              <w:rPr>
+                <w:sz w:val="28"/>
+                <w:szCs w:val="28"/>
+              </w:rPr>
+              <w:t>20</w:t>
+            </w:r>
+          </w:p>
+        </w:tc>
+        <w:tc>
+          <w:tcPr>
+            <w:tcW w:w="3021" w:type="dxa"/>
+          </w:tcPr>
+          <w:p>
+            <w:pPr>
+              <w:pStyle w:val="Paragraphedeliste"/>
+              <w:ind w:left="0"/>
+              <w:rPr>
+                <w:sz w:val="28"/>
+                <w:szCs w:val="28"/>
+              </w:rPr>
+            </w:pPr>
+            <w:r>
+              <w:rPr>
+                <w:sz w:val="28"/>
+                <w:szCs w:val="28"/>
+              </w:rPr>
+              <w:t>130047/28</w:t>
+            </w:r>
+          </w:p>
+        </w:tc>
+        <w:tc>
+          <w:tcPr>
+            <w:tcW w:w="3021" w:type="dxa"/>
+          </w:tcPr>
+          <w:p>
+            <w:pPr>
+              <w:pStyle w:val="Paragraphedeliste"/>
+              <w:ind w:left="0"/>
+              <w:rPr>
+                <w:sz w:val="28"/>
+                <w:szCs w:val="28"/>
+              </w:rPr>
+            </w:pPr>
+            <w:r>
+              <w:rPr>
+                <w:sz w:val="28"/>
+                <w:szCs w:val="28"/>
+              </w:rPr>
+              <w:t>32978/3708</w:t>
+            </w:r>
+          </w:p>
+        </w:tc>
+      </w:tr>
+      <w:tr>
+        <w:tc>
+          <w:tcPr>
+            <w:tcW w:w="3020" w:type="dxa"/>
+          </w:tcPr>
+          <w:p>
+            <w:pPr>
+              <w:pStyle w:val="Paragraphedeliste"/>
+              <w:ind w:left="0"/>
+              <w:rPr>
+                <w:sz w:val="28"/>
+                <w:szCs w:val="28"/>
+              </w:rPr>
+            </w:pPr>
+            <w:r>
+              <w:rPr>
+                <w:sz w:val="28"/>
+                <w:szCs w:val="28"/>
+              </w:rPr>
+              <w:t>21</w:t>
+            </w:r>
+          </w:p>
+        </w:tc>
+        <w:tc>
+          <w:tcPr>
+            <w:tcW w:w="3021" w:type="dxa"/>
+          </w:tcPr>
+          <w:p>
+            <w:pPr>
+              <w:pStyle w:val="Paragraphedeliste"/>
+              <w:ind w:left="0"/>
+              <w:rPr>
+                <w:sz w:val="28"/>
+                <w:szCs w:val="28"/>
+              </w:rPr>
+            </w:pPr>
+            <w:r>
+              <w:rPr>
+                <w:sz w:val="28"/>
+                <w:szCs w:val="28"/>
+              </w:rPr>
+              <w:t>1680034/28</w:t>
+            </w:r>
+          </w:p>
+        </w:tc>
+        <w:tc>
+          <w:tcPr>
+            <w:tcW w:w="3021" w:type="dxa"/>
+          </w:tcPr>
+          <w:p>
+            <w:pPr>
+              <w:pStyle w:val="Paragraphedeliste"/>
+              <w:ind w:left="0"/>
+              <w:rPr>
+                <w:sz w:val="28"/>
+                <w:szCs w:val="28"/>
+              </w:rPr>
+            </w:pPr>
+            <w:r>
+              <w:rPr>
+                <w:sz w:val="28"/>
+                <w:szCs w:val="28"/>
+              </w:rPr>
+              <w:t>431363/4060</w:t>
+            </w:r>
+          </w:p>
+        </w:tc>
+      </w:tr>
+    </w:tbl>
+    <w:p>
+      <w:pPr>
+        <w:pStyle w:val="Paragraphedeliste"/>
+        <w:rPr>
+          <w:sz w:val="28"/>
+          <w:szCs w:val="28"/>
+        </w:rPr>
+      </w:pPr>
+    </w:p>
+    <w:p>
+      <w:pPr>
+        <w:ind w:left="708"/>
+        <w:rPr>
+          <w:sz w:val="28"/>
+          <w:szCs w:val="28"/>
+        </w:rPr>
+      </w:pPr>
+      <w:r>
+        <w:rPr>
+          <w:sz w:val="28"/>
+          <w:szCs w:val="28"/>
+        </w:rPr>
+        <w:t xml:space="preserve">Grace au tableau ci-dessus ; on </w:t>
+      </w:r>
+      <w:r>
+        <w:rPr>
+          <w:sz w:val="28"/>
+          <w:szCs w:val="28"/>
+        </w:rPr>
+        <w:t>peut noter certains points</w:t>
+      </w:r>
+      <w:r>
+        <w:rPr>
+          <w:sz w:val="28"/>
+          <w:szCs w:val="28"/>
+        </w:rPr>
+        <w:t> :</w:t>
+      </w:r>
+      <w:bookmarkStart w:id="0" w:name="_GoBack"/>
+      <w:bookmarkEnd w:id="0"/>
+    </w:p>
+    <w:p>
+      <w:pPr>
+        <w:pStyle w:val="Paragraphedeliste"/>
+        <w:numPr>
+          <w:ilvl w:val="0"/>
+          <w:numId w:val="3"/>
+        </w:numPr>
+        <w:rPr>
+          <w:sz w:val="28"/>
+          <w:szCs w:val="28"/>
+        </w:rPr>
+      </w:pPr>
+      <w:r>
+        <w:rPr>
+          <w:sz w:val="28"/>
+          <w:szCs w:val="28"/>
+        </w:rPr>
+        <w:t>Pour la méthode de Lagrange lorsque le nombre de point augmente</w:t>
+      </w:r>
+      <w:r>
+        <w:rPr>
+          <w:sz w:val="28"/>
+          <w:szCs w:val="28"/>
+        </w:rPr>
+        <w:t xml:space="preserve"> </w:t>
+      </w:r>
+      <w:r>
+        <w:rPr>
+          <w:sz w:val="28"/>
+          <w:szCs w:val="28"/>
+        </w:rPr>
+        <w:t xml:space="preserve">le temps nécessaire à la résolution </w:t>
+      </w:r>
+      <w:r>
+        <w:rPr>
+          <w:sz w:val="28"/>
+          <w:szCs w:val="28"/>
+        </w:rPr>
+        <w:t>augmente de manière exponentielle tandis que le nombre d’octet alloués reste stable.</w:t>
+      </w:r>
+    </w:p>
+    <w:p>
+      <w:pPr>
+        <w:pStyle w:val="Paragraphedeliste"/>
+        <w:numPr>
+          <w:ilvl w:val="0"/>
+          <w:numId w:val="3"/>
+        </w:numPr>
+        <w:rPr>
+          <w:sz w:val="28"/>
+          <w:szCs w:val="28"/>
+        </w:rPr>
+      </w:pPr>
+      <w:r>
+        <w:rPr>
+          <w:sz w:val="28"/>
+          <w:szCs w:val="28"/>
+        </w:rPr>
+        <w:t xml:space="preserve">Pour la méthode de Newton </w:t>
+      </w:r>
+      <w:r>
+        <w:rPr>
+          <w:sz w:val="28"/>
+          <w:szCs w:val="28"/>
+        </w:rPr>
+        <w:t>lorsque le nombre de point augmente</w:t>
+      </w:r>
+      <w:r>
+        <w:rPr>
+          <w:sz w:val="28"/>
+          <w:szCs w:val="28"/>
+        </w:rPr>
+        <w:t xml:space="preserve"> </w:t>
+      </w:r>
+      <w:r>
+        <w:rPr>
+          <w:sz w:val="28"/>
+          <w:szCs w:val="28"/>
+        </w:rPr>
+        <w:t>le temps nécessaire à la résolution augmente</w:t>
+      </w:r>
+      <w:r>
+        <w:rPr>
+          <w:sz w:val="28"/>
+          <w:szCs w:val="28"/>
+        </w:rPr>
+        <w:t xml:space="preserve"> également </w:t>
+      </w:r>
+      <w:r>
+        <w:rPr>
+          <w:sz w:val="28"/>
+          <w:szCs w:val="28"/>
+        </w:rPr>
+        <w:t>de manière exponentielle</w:t>
+      </w:r>
+      <w:r>
+        <w:rPr>
+          <w:sz w:val="28"/>
+          <w:szCs w:val="28"/>
+        </w:rPr>
+        <w:t xml:space="preserve">. Le </w:t>
+      </w:r>
+      <w:r>
+        <w:rPr>
+          <w:sz w:val="28"/>
+          <w:szCs w:val="28"/>
+        </w:rPr>
+        <w:t xml:space="preserve">nombre d’octet alloués </w:t>
+      </w:r>
+      <w:r>
+        <w:rPr>
+          <w:sz w:val="28"/>
+          <w:szCs w:val="28"/>
+        </w:rPr>
+        <w:t>augmente aussi car la taille des tableaux génères par la fonction augmentent.</w:t>
+      </w:r>
+    </w:p>
+    <w:p>
+      <w:pPr>
+        <w:pStyle w:val="Paragraphedeliste"/>
+        <w:numPr>
+          <w:ilvl w:val="0"/>
+          <w:numId w:val="3"/>
+        </w:numPr>
+        <w:rPr>
+          <w:sz w:val="28"/>
+          <w:szCs w:val="28"/>
+        </w:rPr>
+      </w:pPr>
+      <w:r>
+        <w:rPr>
+          <w:sz w:val="28"/>
+          <w:szCs w:val="28"/>
+        </w:rPr>
+        <w:t>Nous pouvons donc affirmer que la méthode de Newton est nettement plus rapide que la méthode de Lagrange mais que celle-ci demandent plus de mémoire car elle nécessite la construction de tableau pour la résolution.</w:t>
+      </w:r>
+    </w:p>
+    <w:p>
+      <w:pPr>
+        <w:pStyle w:val="Paragraphedeliste"/>
+        <w:rPr>
+          <w:color w:val="FF0000"/>
+          <w:sz w:val="32"/>
+          <w:szCs w:val="32"/>
+          <w:u w:val="single"/>
+        </w:rPr>
+      </w:pPr>
+    </w:p>
     <w:p>
       <w:pPr>
         <w:pStyle w:val="Paragraphedeliste"/>
@@ -2334,14 +4254,48 @@
       <w:pPr>
         <w:pStyle w:val="Paragraphedeliste"/>
         <w:rPr>
-          <w:color w:val="FF0000"/>
-          <w:sz w:val="32"/>
-          <w:szCs w:val="32"/>
-          <w:u w:val="single"/>
-        </w:rPr>
-      </w:pPr>
-      <w:bookmarkStart w:id="0" w:name="_GoBack"/>
-      <w:bookmarkEnd w:id="0"/>
+          <w:sz w:val="28"/>
+          <w:szCs w:val="28"/>
+        </w:rPr>
+      </w:pPr>
+      <w:r>
+        <w:rPr>
+          <w:sz w:val="28"/>
+          <w:szCs w:val="28"/>
+        </w:rPr>
+        <w:t xml:space="preserve">Il vaut mieux utiliser la méthode de newton pour trouver les interpolé cependant il faut prendre garde a la mémoire que demande cette méthode. Il peut être plus judicieux de choisir la méthode de Lagrange </w:t>
+      </w:r>
+      <w:r>
+        <w:rPr>
+          <w:sz w:val="28"/>
+          <w:szCs w:val="28"/>
+        </w:rPr>
+        <w:lastRenderedPageBreak/>
+        <w:t xml:space="preserve">pour un nombre de point immense pour éviter de remplir la mémoire de son ordinateur. </w:t>
+      </w:r>
+    </w:p>
+    <w:p>
+      <w:pPr>
+        <w:pStyle w:val="Paragraphedeliste"/>
+        <w:rPr>
+          <w:sz w:val="28"/>
+          <w:szCs w:val="28"/>
+        </w:rPr>
+      </w:pPr>
+      <w:r>
+        <w:rPr>
+          <w:sz w:val="28"/>
+          <w:szCs w:val="28"/>
+        </w:rPr>
+        <w:t>Nous pouvons également remarquer grâce au graphique que lorsque le nombre de point augmente</w:t>
+      </w:r>
+      <w:r>
+        <w:rPr>
+          <w:sz w:val="28"/>
+          <w:szCs w:val="28"/>
+        </w:rPr>
+        <w:t> (le degré du polynôme augmente aussi); des oscillations apparaissent. Pour éviter cela d’autre méthodes d’interpolation existent celle-ci procède à un découpage de l’ensemble de point en sous ensemble qu’on interpole. Puis on fait en sorte que les fonctions obtenues se touchent sur l’ensemble de point.</w:t>
+      </w:r>
     </w:p>
     <w:p>
       <w:pPr>

</xml_diff>